<commit_message>
add Risk and Alternative
</commit_message>
<xml_diff>
--- a/Proposal.docx
+++ b/Proposal.docx
@@ -1,6 +1,6 @@
 
 <file path=word/document.xml><?xml version="1.0" encoding="utf-8"?>
-<w:document xmlns:wpc="http://schemas.microsoft.com/office/word/2010/wordprocessingCanvas" xmlns:cx="http://schemas.microsoft.com/office/drawing/2014/chartex" xmlns:cx1="http://schemas.microsoft.com/office/drawing/2015/9/8/chartex" xmlns:cx2="http://schemas.microsoft.com/office/drawing/2015/10/21/chartex" xmlns:cx3="http://schemas.microsoft.com/office/drawing/2016/5/9/chartex" xmlns:cx4="http://schemas.microsoft.com/office/drawing/2016/5/10/chartex" xmlns:cx5="http://schemas.microsoft.com/office/drawing/2016/5/11/chartex" xmlns:cx6="http://schemas.microsoft.com/office/drawing/2016/5/12/chartex" xmlns:cx7="http://schemas.microsoft.com/office/drawing/2016/5/13/chartex" xmlns:cx8="http://schemas.microsoft.com/office/drawing/2016/5/14/chartex" xmlns:mc="http://schemas.openxmlformats.org/markup-compatibility/2006" xmlns:aink="http://schemas.microsoft.com/office/drawing/2016/ink" xmlns:am3d="http://schemas.microsoft.com/office/drawing/2017/model3d" xmlns:o="urn:schemas-microsoft-com:office:office" xmlns:r="http://schemas.openxmlformats.org/officeDocument/2006/relationships" xmlns:m="http://schemas.openxmlformats.org/officeDocument/2006/math" xmlns:v="urn:schemas-microsoft-com:vml" xmlns:wp14="http://schemas.microsoft.com/office/word/2010/wordprocessingDrawing" xmlns:wp="http://schemas.openxmlformats.org/drawingml/2006/wordprocessingDrawing" xmlns:w10="urn:schemas-microsoft-com:office:word" xmlns:w="http://schemas.openxmlformats.org/wordprocessingml/2006/main" xmlns:w14="http://schemas.microsoft.com/office/word/2010/wordml" xmlns:w15="http://schemas.microsoft.com/office/word/2012/wordml" xmlns:w16cex="http://schemas.microsoft.com/office/word/2018/wordml/cex" xmlns:w16cid="http://schemas.microsoft.com/office/word/2016/wordml/cid" xmlns:w16="http://schemas.microsoft.com/office/word/2018/wordml" xmlns:w16se="http://schemas.microsoft.com/office/word/2015/wordml/symex" xmlns:wpg="http://schemas.microsoft.com/office/word/2010/wordprocessingGroup" xmlns:wpi="http://schemas.microsoft.com/office/word/2010/wordprocessingInk" xmlns:wne="http://schemas.microsoft.com/office/word/2006/wordml" xmlns:wps="http://schemas.microsoft.com/office/word/2010/wordprocessingShape" mc:Ignorable="w14 w15 w16se w16cid w16 w16cex wp14">
+<w:document xmlns:wpc="http://schemas.microsoft.com/office/word/2010/wordprocessingCanvas" xmlns:cx="http://schemas.microsoft.com/office/drawing/2014/chartex" xmlns:mc="http://schemas.openxmlformats.org/markup-compatibility/2006" xmlns:o="urn:schemas-microsoft-com:office:office" xmlns:r="http://schemas.openxmlformats.org/officeDocument/2006/relationships" xmlns:m="http://schemas.openxmlformats.org/officeDocument/2006/math" xmlns:v="urn:schemas-microsoft-com:vml" xmlns:wp14="http://schemas.microsoft.com/office/word/2010/wordprocessingDrawing" xmlns:wp="http://schemas.openxmlformats.org/drawingml/2006/wordprocessingDrawing" xmlns:w10="urn:schemas-microsoft-com:office:word" xmlns:w="http://schemas.openxmlformats.org/wordprocessingml/2006/main" xmlns:w14="http://schemas.microsoft.com/office/word/2010/wordml" xmlns:w15="http://schemas.microsoft.com/office/word/2012/wordml" xmlns:w16se="http://schemas.microsoft.com/office/word/2015/wordml/symex" xmlns:wpg="http://schemas.microsoft.com/office/word/2010/wordprocessingGroup" xmlns:wpi="http://schemas.microsoft.com/office/word/2010/wordprocessingInk" xmlns:wne="http://schemas.microsoft.com/office/word/2006/wordml" xmlns:wps="http://schemas.microsoft.com/office/word/2010/wordprocessingShape" mc:Ignorable="w14 w15 w16se wp14">
   <w:body>
     <w:p>
       <w:pPr>
@@ -185,7 +185,7 @@
           <w:color w:val="000000"/>
           <w:sz w:val="28"/>
           <w:szCs w:val="28"/>
-          <w:lang w:eastAsia="en-GB"/>
+          <w:lang w:val="en-US"/>
         </w:rPr>
         <w:drawing>
           <wp:inline distT="0" distB="0" distL="0" distR="0" wp14:anchorId="09572626" wp14:editId="46533508">
@@ -315,7 +315,29 @@
           <w:szCs w:val="28"/>
           <w:lang w:eastAsia="en-GB"/>
         </w:rPr>
-        <w:t xml:space="preserve"> Bao – ITITIU17106</w:t>
+        <w:t xml:space="preserve"> </w:t>
+      </w:r>
+      <w:proofErr w:type="spellStart"/>
+      <w:r>
+        <w:rPr>
+          <w:rFonts w:ascii="Times New Roman" w:eastAsia="Times New Roman" w:hAnsi="Times New Roman" w:cs="Times New Roman"/>
+          <w:color w:val="000000"/>
+          <w:sz w:val="28"/>
+          <w:szCs w:val="28"/>
+          <w:lang w:eastAsia="en-GB"/>
+        </w:rPr>
+        <w:t>Bao</w:t>
+      </w:r>
+      <w:proofErr w:type="spellEnd"/>
+      <w:r>
+        <w:rPr>
+          <w:rFonts w:ascii="Times New Roman" w:eastAsia="Times New Roman" w:hAnsi="Times New Roman" w:cs="Times New Roman"/>
+          <w:color w:val="000000"/>
+          <w:sz w:val="28"/>
+          <w:szCs w:val="28"/>
+          <w:lang w:eastAsia="en-GB"/>
+        </w:rPr>
+        <w:t xml:space="preserve"> – ITITIU17106</w:t>
       </w:r>
     </w:p>
     <w:p>
@@ -1813,29 +1835,7 @@
           <w:szCs w:val="28"/>
           <w:lang w:eastAsia="en-GB"/>
         </w:rPr>
-        <w:t xml:space="preserve">Pharmacy Application is a software that manages medicine bills, </w:t>
-      </w:r>
-      <w:proofErr w:type="gramStart"/>
-      <w:r>
-        <w:rPr>
-          <w:rFonts w:ascii="Times New Roman" w:eastAsia="Times New Roman" w:hAnsi="Times New Roman" w:cs="Times New Roman"/>
-          <w:color w:val="000000"/>
-          <w:sz w:val="28"/>
-          <w:szCs w:val="28"/>
-          <w:lang w:eastAsia="en-GB"/>
-        </w:rPr>
-        <w:t>invoices</w:t>
-      </w:r>
-      <w:proofErr w:type="gramEnd"/>
-      <w:r>
-        <w:rPr>
-          <w:rFonts w:ascii="Times New Roman" w:eastAsia="Times New Roman" w:hAnsi="Times New Roman" w:cs="Times New Roman"/>
-          <w:color w:val="000000"/>
-          <w:sz w:val="28"/>
-          <w:szCs w:val="28"/>
-          <w:lang w:eastAsia="en-GB"/>
-        </w:rPr>
-        <w:t xml:space="preserve"> and generates reports by creating databases of available medicines in the shop. The data will connect to the main program by interconnection and database that is already created.</w:t>
+        <w:t>Pharmacy Application is a software that manages medicine bills, invoices and generates reports by creating databases of available medicines in the shop. The data will connect to the main program by interconnection and database that is already created.</w:t>
       </w:r>
     </w:p>
     <w:p>
@@ -2436,7 +2436,16 @@
           <w:szCs w:val="28"/>
           <w:lang w:eastAsia="en-GB"/>
         </w:rPr>
-        <w:t xml:space="preserve"> – Tester, </w:t>
+        <w:t xml:space="preserve"> </w:t>
+      </w:r>
+      <w:r>
+        <w:rPr>
+          <w:rFonts w:ascii="Times New Roman" w:hAnsi="Times New Roman" w:cs="Times New Roman"/>
+          <w:sz w:val="28"/>
+          <w:szCs w:val="28"/>
+          <w:lang w:eastAsia="en-GB"/>
+        </w:rPr>
+        <w:t xml:space="preserve">– Tester, </w:t>
       </w:r>
       <w:r>
         <w:rPr>
@@ -2572,40 +2581,90 @@
           <w:lang w:eastAsia="en-GB"/>
         </w:rPr>
       </w:pPr>
-      <w:bookmarkStart w:id="5" w:name="_Toc52569778"/>
-      <w:r>
-        <w:rPr>
-          <w:rFonts w:ascii="Times New Roman" w:hAnsi="Times New Roman" w:cs="Times New Roman"/>
-          <w:sz w:val="28"/>
-          <w:szCs w:val="28"/>
-          <w:lang w:eastAsia="en-GB"/>
-        </w:rPr>
-        <w:t xml:space="preserve">Alternative </w:t>
-      </w:r>
-      <w:proofErr w:type="gramStart"/>
-      <w:r>
-        <w:rPr>
-          <w:rFonts w:ascii="Times New Roman" w:hAnsi="Times New Roman" w:cs="Times New Roman"/>
-          <w:sz w:val="28"/>
-          <w:szCs w:val="28"/>
-          <w:lang w:eastAsia="en-GB"/>
-        </w:rPr>
-        <w:t>And</w:t>
-      </w:r>
-      <w:proofErr w:type="gramEnd"/>
-      <w:r>
-        <w:rPr>
-          <w:rFonts w:ascii="Times New Roman" w:hAnsi="Times New Roman" w:cs="Times New Roman"/>
-          <w:sz w:val="28"/>
-          <w:szCs w:val="28"/>
-          <w:lang w:eastAsia="en-GB"/>
-        </w:rPr>
-        <w:t xml:space="preserve"> Risk</w:t>
-      </w:r>
+      <w:bookmarkStart w:id="5" w:name="OLE_LINK3"/>
+      <w:bookmarkStart w:id="6" w:name="OLE_LINK4"/>
+      <w:r>
+        <w:rPr>
+          <w:rFonts w:ascii="Times New Roman" w:hAnsi="Times New Roman" w:cs="Times New Roman"/>
+          <w:sz w:val="28"/>
+          <w:szCs w:val="28"/>
+          <w:lang w:eastAsia="en-GB"/>
+        </w:rPr>
+        <w:t>Rick and Alternative:</w:t>
+      </w:r>
+    </w:p>
+    <w:p>
+      <w:pPr>
+        <w:pStyle w:val="ListParagraph"/>
+        <w:numPr>
+          <w:ilvl w:val="0"/>
+          <w:numId w:val="18"/>
+        </w:numPr>
+        <w:spacing w:line="360" w:lineRule="auto"/>
+        <w:rPr>
+          <w:rFonts w:ascii="Times New Roman" w:hAnsi="Times New Roman" w:cs="Times New Roman"/>
+          <w:sz w:val="28"/>
+          <w:szCs w:val="28"/>
+          <w:lang w:eastAsia="en-GB"/>
+        </w:rPr>
+      </w:pPr>
+      <w:bookmarkStart w:id="7" w:name="OLE_LINK8"/>
+      <w:bookmarkStart w:id="8" w:name="OLE_LINK9"/>
       <w:bookmarkEnd w:id="5"/>
-    </w:p>
-    <w:p>
-      <w:pPr>
+      <w:bookmarkEnd w:id="6"/>
+      <w:r>
+        <w:rPr>
+          <w:rFonts w:ascii="Times New Roman" w:hAnsi="Times New Roman" w:cs="Times New Roman"/>
+          <w:sz w:val="28"/>
+          <w:szCs w:val="28"/>
+          <w:lang w:eastAsia="en-GB"/>
+        </w:rPr>
+        <w:t>L</w:t>
+      </w:r>
+      <w:r>
+        <w:rPr>
+          <w:rFonts w:ascii="Times New Roman" w:hAnsi="Times New Roman" w:cs="Times New Roman"/>
+          <w:sz w:val="28"/>
+          <w:szCs w:val="28"/>
+          <w:lang w:eastAsia="en-GB"/>
+        </w:rPr>
+        <w:t>ater than planned progress</w:t>
+      </w:r>
+      <w:r>
+        <w:rPr>
+          <w:rFonts w:ascii="Times New Roman" w:hAnsi="Times New Roman" w:cs="Times New Roman"/>
+          <w:sz w:val="28"/>
+          <w:szCs w:val="28"/>
+          <w:lang w:eastAsia="en-GB"/>
+        </w:rPr>
+        <w:t xml:space="preserve">: </w:t>
+      </w:r>
+      <w:r>
+        <w:rPr>
+          <w:rFonts w:ascii="Times New Roman" w:hAnsi="Times New Roman" w:cs="Times New Roman"/>
+          <w:sz w:val="28"/>
+          <w:szCs w:val="28"/>
+          <w:lang w:eastAsia="en-GB"/>
+        </w:rPr>
+        <w:t>specific sc</w:t>
+      </w:r>
+      <w:r>
+        <w:rPr>
+          <w:rFonts w:ascii="Times New Roman" w:hAnsi="Times New Roman" w:cs="Times New Roman"/>
+          <w:sz w:val="28"/>
+          <w:szCs w:val="28"/>
+          <w:lang w:eastAsia="en-GB"/>
+        </w:rPr>
+        <w:t>hedule settings for each member.</w:t>
+      </w:r>
+    </w:p>
+    <w:p>
+      <w:pPr>
+        <w:pStyle w:val="ListParagraph"/>
+        <w:numPr>
+          <w:ilvl w:val="0"/>
+          <w:numId w:val="18"/>
+        </w:numPr>
         <w:spacing w:line="360" w:lineRule="auto"/>
         <w:rPr>
           <w:rFonts w:ascii="Times New Roman" w:hAnsi="Times New Roman" w:cs="Times New Roman"/>
@@ -2614,6 +2673,274 @@
           <w:lang w:eastAsia="en-GB"/>
         </w:rPr>
       </w:pPr>
+      <w:r>
+        <w:rPr>
+          <w:rFonts w:ascii="Times New Roman" w:hAnsi="Times New Roman" w:cs="Times New Roman"/>
+          <w:sz w:val="28"/>
+          <w:szCs w:val="28"/>
+          <w:lang w:eastAsia="en-GB"/>
+        </w:rPr>
+        <w:t>L</w:t>
+      </w:r>
+      <w:r>
+        <w:rPr>
+          <w:rFonts w:ascii="Times New Roman" w:hAnsi="Times New Roman" w:cs="Times New Roman"/>
+          <w:sz w:val="28"/>
+          <w:szCs w:val="28"/>
+          <w:lang w:eastAsia="en-GB"/>
+        </w:rPr>
+        <w:t>ack of information</w:t>
+      </w:r>
+      <w:r>
+        <w:rPr>
+          <w:rFonts w:ascii="Times New Roman" w:hAnsi="Times New Roman" w:cs="Times New Roman"/>
+          <w:sz w:val="28"/>
+          <w:szCs w:val="28"/>
+          <w:lang w:eastAsia="en-GB"/>
+        </w:rPr>
+        <w:t xml:space="preserve">: </w:t>
+      </w:r>
+      <w:r>
+        <w:rPr>
+          <w:rFonts w:ascii="Times New Roman" w:hAnsi="Times New Roman" w:cs="Times New Roman"/>
+          <w:sz w:val="28"/>
+          <w:szCs w:val="28"/>
+          <w:lang w:eastAsia="en-GB"/>
+        </w:rPr>
+        <w:t>se</w:t>
+      </w:r>
+      <w:r>
+        <w:rPr>
+          <w:rFonts w:ascii="Times New Roman" w:hAnsi="Times New Roman" w:cs="Times New Roman"/>
+          <w:sz w:val="28"/>
+          <w:szCs w:val="28"/>
+          <w:lang w:eastAsia="en-GB"/>
+        </w:rPr>
+        <w:t>arch and list everything related</w:t>
+      </w:r>
+      <w:r>
+        <w:rPr>
+          <w:rFonts w:ascii="Times New Roman" w:hAnsi="Times New Roman" w:cs="Times New Roman"/>
+          <w:sz w:val="28"/>
+          <w:szCs w:val="28"/>
+          <w:lang w:eastAsia="en-GB"/>
+        </w:rPr>
+        <w:t xml:space="preserve"> to the requirements of the topic</w:t>
+      </w:r>
+      <w:r>
+        <w:rPr>
+          <w:rFonts w:ascii="Times New Roman" w:hAnsi="Times New Roman" w:cs="Times New Roman"/>
+          <w:sz w:val="28"/>
+          <w:szCs w:val="28"/>
+          <w:lang w:eastAsia="en-GB"/>
+        </w:rPr>
+        <w:t>.</w:t>
+      </w:r>
+    </w:p>
+    <w:p>
+      <w:pPr>
+        <w:pStyle w:val="ListParagraph"/>
+        <w:numPr>
+          <w:ilvl w:val="0"/>
+          <w:numId w:val="18"/>
+        </w:numPr>
+        <w:spacing w:line="360" w:lineRule="auto"/>
+        <w:rPr>
+          <w:rFonts w:ascii="Times New Roman" w:hAnsi="Times New Roman" w:cs="Times New Roman"/>
+          <w:sz w:val="28"/>
+          <w:szCs w:val="28"/>
+          <w:lang w:eastAsia="en-GB"/>
+        </w:rPr>
+      </w:pPr>
+      <w:r>
+        <w:rPr>
+          <w:rFonts w:ascii="Times New Roman" w:hAnsi="Times New Roman" w:cs="Times New Roman"/>
+          <w:sz w:val="28"/>
+          <w:szCs w:val="28"/>
+          <w:lang w:eastAsia="en-GB"/>
+        </w:rPr>
+        <w:t>R</w:t>
+      </w:r>
+      <w:r>
+        <w:rPr>
+          <w:rFonts w:ascii="Times New Roman" w:hAnsi="Times New Roman" w:cs="Times New Roman"/>
+          <w:sz w:val="28"/>
+          <w:szCs w:val="28"/>
+          <w:lang w:eastAsia="en-GB"/>
+        </w:rPr>
+        <w:t>un the program slowly</w:t>
+      </w:r>
+      <w:r>
+        <w:rPr>
+          <w:rFonts w:ascii="Times New Roman" w:hAnsi="Times New Roman" w:cs="Times New Roman"/>
+          <w:sz w:val="28"/>
+          <w:szCs w:val="28"/>
+          <w:lang w:eastAsia="en-GB"/>
+        </w:rPr>
+        <w:t xml:space="preserve">: </w:t>
+      </w:r>
+      <w:r>
+        <w:rPr>
+          <w:rFonts w:ascii="Times New Roman" w:hAnsi="Times New Roman" w:cs="Times New Roman"/>
+          <w:sz w:val="28"/>
+          <w:szCs w:val="28"/>
+          <w:lang w:eastAsia="en-GB"/>
+        </w:rPr>
+        <w:t>Test and run the application on many other laptops and phones</w:t>
+      </w:r>
+      <w:r>
+        <w:rPr>
+          <w:rFonts w:ascii="Times New Roman" w:hAnsi="Times New Roman" w:cs="Times New Roman"/>
+          <w:sz w:val="28"/>
+          <w:szCs w:val="28"/>
+          <w:lang w:eastAsia="en-GB"/>
+        </w:rPr>
+        <w:t xml:space="preserve">, </w:t>
+      </w:r>
+      <w:r>
+        <w:rPr>
+          <w:rFonts w:ascii="Times New Roman" w:hAnsi="Times New Roman" w:cs="Times New Roman"/>
+          <w:sz w:val="28"/>
+          <w:szCs w:val="28"/>
+          <w:lang w:eastAsia="en-GB"/>
+        </w:rPr>
+        <w:t>discuss and rewrite the processing algorithm if the program is still slow</w:t>
+      </w:r>
+      <w:r>
+        <w:rPr>
+          <w:rFonts w:ascii="Times New Roman" w:hAnsi="Times New Roman" w:cs="Times New Roman"/>
+          <w:sz w:val="28"/>
+          <w:szCs w:val="28"/>
+          <w:lang w:eastAsia="en-GB"/>
+        </w:rPr>
+        <w:t>.</w:t>
+      </w:r>
+    </w:p>
+    <w:p>
+      <w:pPr>
+        <w:pStyle w:val="ListParagraph"/>
+        <w:numPr>
+          <w:ilvl w:val="0"/>
+          <w:numId w:val="18"/>
+        </w:numPr>
+        <w:spacing w:line="360" w:lineRule="auto"/>
+        <w:rPr>
+          <w:rFonts w:ascii="Times New Roman" w:hAnsi="Times New Roman" w:cs="Times New Roman"/>
+          <w:sz w:val="28"/>
+          <w:szCs w:val="28"/>
+          <w:lang w:eastAsia="en-GB"/>
+        </w:rPr>
+      </w:pPr>
+      <w:r>
+        <w:rPr>
+          <w:rFonts w:ascii="Times New Roman" w:hAnsi="Times New Roman" w:cs="Times New Roman"/>
+          <w:sz w:val="28"/>
+          <w:szCs w:val="28"/>
+          <w:lang w:eastAsia="en-GB"/>
+        </w:rPr>
+        <w:t>P</w:t>
+      </w:r>
+      <w:r>
+        <w:rPr>
+          <w:rFonts w:ascii="Times New Roman" w:hAnsi="Times New Roman" w:cs="Times New Roman"/>
+          <w:sz w:val="28"/>
+          <w:szCs w:val="28"/>
+          <w:lang w:eastAsia="en-GB"/>
+        </w:rPr>
+        <w:t>roblem about connect</w:t>
+      </w:r>
+      <w:r>
+        <w:rPr>
+          <w:rFonts w:ascii="Times New Roman" w:hAnsi="Times New Roman" w:cs="Times New Roman"/>
+          <w:sz w:val="28"/>
+          <w:szCs w:val="28"/>
+          <w:lang w:eastAsia="en-GB"/>
+        </w:rPr>
+        <w:t xml:space="preserve">ing between database to program: </w:t>
+      </w:r>
+      <w:r>
+        <w:rPr>
+          <w:rFonts w:ascii="Times New Roman" w:hAnsi="Times New Roman" w:cs="Times New Roman"/>
+          <w:sz w:val="28"/>
+          <w:szCs w:val="28"/>
+          <w:lang w:eastAsia="en-GB"/>
+        </w:rPr>
+        <w:t>learn again how to connect and consult with teachers if needed</w:t>
+      </w:r>
+    </w:p>
+    <w:p>
+      <w:pPr>
+        <w:pStyle w:val="ListParagraph"/>
+        <w:numPr>
+          <w:ilvl w:val="0"/>
+          <w:numId w:val="18"/>
+        </w:numPr>
+        <w:spacing w:line="360" w:lineRule="auto"/>
+        <w:rPr>
+          <w:rFonts w:ascii="Times New Roman" w:hAnsi="Times New Roman" w:cs="Times New Roman"/>
+          <w:sz w:val="28"/>
+          <w:szCs w:val="28"/>
+          <w:lang w:eastAsia="en-GB"/>
+        </w:rPr>
+      </w:pPr>
+      <w:r>
+        <w:rPr>
+          <w:rFonts w:ascii="Times New Roman" w:hAnsi="Times New Roman" w:cs="Times New Roman"/>
+          <w:sz w:val="28"/>
+          <w:szCs w:val="28"/>
+          <w:lang w:eastAsia="en-GB"/>
+        </w:rPr>
+        <w:t>B</w:t>
+      </w:r>
+      <w:r>
+        <w:rPr>
+          <w:rFonts w:ascii="Times New Roman" w:hAnsi="Times New Roman" w:cs="Times New Roman"/>
+          <w:sz w:val="28"/>
+          <w:szCs w:val="28"/>
+          <w:lang w:eastAsia="en-GB"/>
+        </w:rPr>
+        <w:t>roken hardware or software</w:t>
+      </w:r>
+      <w:r>
+        <w:rPr>
+          <w:rFonts w:ascii="Times New Roman" w:hAnsi="Times New Roman" w:cs="Times New Roman"/>
+          <w:sz w:val="28"/>
+          <w:szCs w:val="28"/>
+          <w:lang w:eastAsia="en-GB"/>
+        </w:rPr>
+        <w:t xml:space="preserve">: </w:t>
+      </w:r>
+      <w:bookmarkStart w:id="9" w:name="OLE_LINK5"/>
+      <w:bookmarkStart w:id="10" w:name="OLE_LINK6"/>
+      <w:bookmarkStart w:id="11" w:name="OLE_LINK7"/>
+      <w:r>
+        <w:rPr>
+          <w:rFonts w:ascii="Times New Roman" w:hAnsi="Times New Roman" w:cs="Times New Roman"/>
+          <w:sz w:val="28"/>
+          <w:szCs w:val="28"/>
+          <w:lang w:eastAsia="en-GB"/>
+        </w:rPr>
+        <w:t>Check,</w:t>
+      </w:r>
+      <w:r>
+        <w:rPr>
+          <w:rFonts w:ascii="Times New Roman" w:hAnsi="Times New Roman" w:cs="Times New Roman"/>
+          <w:sz w:val="28"/>
+          <w:szCs w:val="28"/>
+          <w:lang w:eastAsia="en-GB"/>
+        </w:rPr>
+        <w:t xml:space="preserve"> download again or buy</w:t>
+      </w:r>
+      <w:r>
+        <w:rPr>
+          <w:rFonts w:ascii="Times New Roman" w:hAnsi="Times New Roman" w:cs="Times New Roman"/>
+          <w:sz w:val="28"/>
+          <w:szCs w:val="28"/>
+          <w:lang w:eastAsia="en-GB"/>
+        </w:rPr>
+        <w:t xml:space="preserve"> new if necessary. </w:t>
+      </w:r>
+      <w:bookmarkEnd w:id="9"/>
     </w:p>
     <w:p>
       <w:pPr>
@@ -2630,7 +2957,11 @@
           <w:lang w:eastAsia="en-GB"/>
         </w:rPr>
       </w:pPr>
-      <w:bookmarkStart w:id="6" w:name="_Toc52569779"/>
+      <w:bookmarkStart w:id="12" w:name="_Toc52569779"/>
+      <w:bookmarkEnd w:id="7"/>
+      <w:bookmarkEnd w:id="8"/>
+      <w:bookmarkEnd w:id="10"/>
+      <w:bookmarkEnd w:id="11"/>
       <w:r>
         <w:rPr>
           <w:rFonts w:ascii="Times New Roman" w:hAnsi="Times New Roman" w:cs="Times New Roman"/>
@@ -2640,7 +2971,7 @@
         </w:rPr>
         <w:t>Schedule</w:t>
       </w:r>
-      <w:bookmarkEnd w:id="6"/>
+      <w:bookmarkEnd w:id="12"/>
     </w:p>
     <w:p>
       <w:pPr>
@@ -2654,7 +2985,7 @@
           <w:lang w:eastAsia="en-GB"/>
         </w:rPr>
       </w:pPr>
-      <w:bookmarkStart w:id="7" w:name="_Toc52569780"/>
+      <w:bookmarkStart w:id="13" w:name="_Toc52569780"/>
       <w:r>
         <w:rPr>
           <w:rFonts w:ascii="Times New Roman" w:hAnsi="Times New Roman" w:cs="Times New Roman"/>
@@ -2683,7 +3014,7 @@
         </w:rPr>
         <w:t>g</w:t>
       </w:r>
-      <w:bookmarkEnd w:id="7"/>
+      <w:bookmarkEnd w:id="13"/>
     </w:p>
     <w:p>
       <w:pPr>
@@ -2770,7 +3101,7 @@
           <w:lang w:eastAsia="en-GB"/>
         </w:rPr>
       </w:pPr>
-      <w:bookmarkStart w:id="8" w:name="_Toc52569781"/>
+      <w:bookmarkStart w:id="14" w:name="_Toc52569781"/>
       <w:r>
         <w:rPr>
           <w:rFonts w:ascii="Times New Roman" w:hAnsi="Times New Roman" w:cs="Times New Roman"/>
@@ -2792,7 +3123,7 @@
         </w:rPr>
         <w:t>: Programming</w:t>
       </w:r>
-      <w:bookmarkEnd w:id="8"/>
+      <w:bookmarkEnd w:id="14"/>
     </w:p>
     <w:p>
       <w:pPr>
@@ -2817,6 +3148,15 @@
         </w:rPr>
         <w:t>Database:</w:t>
       </w:r>
+      <w:r>
+        <w:rPr>
+          <w:rFonts w:ascii="Times New Roman" w:hAnsi="Times New Roman" w:cs="Times New Roman"/>
+          <w:sz w:val="28"/>
+          <w:szCs w:val="28"/>
+          <w:lang w:eastAsia="en-GB"/>
+        </w:rPr>
+        <w:t xml:space="preserve"> create ERD, relationship model, save data in SQL</w:t>
+      </w:r>
     </w:p>
     <w:p>
       <w:pPr>
@@ -2878,7 +3218,7 @@
           <w:lang w:eastAsia="en-GB"/>
         </w:rPr>
       </w:pPr>
-      <w:bookmarkStart w:id="9" w:name="_Toc52569782"/>
+      <w:bookmarkStart w:id="15" w:name="_Toc52569782"/>
       <w:r>
         <w:rPr>
           <w:rFonts w:ascii="Times New Roman" w:hAnsi="Times New Roman" w:cs="Times New Roman"/>
@@ -2898,9 +3238,20 @@
           <w:rFonts w:ascii="Times New Roman" w:hAnsi="Times New Roman" w:cs="Times New Roman"/>
           <w:lang w:eastAsia="en-GB"/>
         </w:rPr>
-        <w:t>: Deliverable</w:t>
-      </w:r>
-      <w:bookmarkEnd w:id="9"/>
+        <w:t xml:space="preserve">: </w:t>
+      </w:r>
+      <w:bookmarkStart w:id="16" w:name="OLE_LINK10"/>
+      <w:bookmarkStart w:id="17" w:name="OLE_LINK11"/>
+      <w:r>
+        <w:rPr>
+          <w:rFonts w:ascii="Times New Roman" w:hAnsi="Times New Roman" w:cs="Times New Roman"/>
+          <w:lang w:eastAsia="en-GB"/>
+        </w:rPr>
+        <w:t>Deliverable</w:t>
+      </w:r>
+      <w:bookmarkEnd w:id="15"/>
+      <w:bookmarkEnd w:id="16"/>
+      <w:bookmarkEnd w:id="17"/>
     </w:p>
     <w:p>
       <w:pPr>
@@ -2925,6 +3276,71 @@
         </w:rPr>
         <w:t>Tester:</w:t>
       </w:r>
+      <w:r>
+        <w:rPr>
+          <w:rFonts w:ascii="Times New Roman" w:hAnsi="Times New Roman" w:cs="Times New Roman"/>
+          <w:sz w:val="28"/>
+          <w:szCs w:val="28"/>
+          <w:lang w:eastAsia="en-GB"/>
+        </w:rPr>
+        <w:t xml:space="preserve"> r</w:t>
+      </w:r>
+      <w:r>
+        <w:rPr>
+          <w:rFonts w:ascii="Times New Roman" w:hAnsi="Times New Roman" w:cs="Times New Roman"/>
+          <w:sz w:val="28"/>
+          <w:szCs w:val="28"/>
+          <w:lang w:eastAsia="en-GB"/>
+        </w:rPr>
+        <w:t>un the</w:t>
+      </w:r>
+      <w:r>
+        <w:rPr>
+          <w:rFonts w:ascii="Times New Roman" w:hAnsi="Times New Roman" w:cs="Times New Roman"/>
+          <w:sz w:val="28"/>
+          <w:szCs w:val="28"/>
+          <w:lang w:eastAsia="en-GB"/>
+        </w:rPr>
+        <w:t xml:space="preserve"> program on</w:t>
+      </w:r>
+      <w:r>
+        <w:rPr>
+          <w:rFonts w:ascii="Times New Roman" w:hAnsi="Times New Roman" w:cs="Times New Roman"/>
+          <w:sz w:val="28"/>
+          <w:szCs w:val="28"/>
+          <w:lang w:eastAsia="en-GB"/>
+        </w:rPr>
+        <w:t xml:space="preserve"> phone or computer</w:t>
+      </w:r>
+      <w:r>
+        <w:rPr>
+          <w:rFonts w:ascii="Times New Roman" w:hAnsi="Times New Roman" w:cs="Times New Roman"/>
+          <w:sz w:val="28"/>
+          <w:szCs w:val="28"/>
+          <w:lang w:eastAsia="en-GB"/>
+        </w:rPr>
+        <w:t xml:space="preserve">. </w:t>
+      </w:r>
+      <w:r>
+        <w:rPr>
+          <w:rFonts w:ascii="Times New Roman" w:hAnsi="Times New Roman" w:cs="Times New Roman"/>
+          <w:sz w:val="28"/>
+          <w:szCs w:val="28"/>
+          <w:lang w:eastAsia="en-GB"/>
+        </w:rPr>
+        <w:t>If the risk occurs, conducting alternatives</w:t>
+      </w:r>
+      <w:r>
+        <w:rPr>
+          <w:rFonts w:ascii="Times New Roman" w:hAnsi="Times New Roman" w:cs="Times New Roman"/>
+          <w:sz w:val="28"/>
+          <w:szCs w:val="28"/>
+          <w:lang w:eastAsia="en-GB"/>
+        </w:rPr>
+        <w:t>.</w:t>
+      </w:r>
+      <w:bookmarkStart w:id="18" w:name="_GoBack"/>
+      <w:bookmarkEnd w:id="18"/>
     </w:p>
     <w:p>
       <w:pPr>
@@ -2994,10 +3410,9 @@
           <w:szCs w:val="28"/>
           <w:lang w:eastAsia="en-GB"/>
         </w:rPr>
-        <w:t xml:space="preserve">week 1: Find requirements and information of topic - </w:t>
-      </w:r>
-      <w:proofErr w:type="spellStart"/>
-      <w:proofErr w:type="gramStart"/>
+        <w:lastRenderedPageBreak/>
+        <w:t xml:space="preserve">week 1: Find requirements and information of topic </w:t>
+      </w:r>
       <w:r>
         <w:rPr>
           <w:rFonts w:ascii="Times New Roman" w:eastAsia="Times New Roman" w:hAnsi="Times New Roman" w:cs="Times New Roman"/>
@@ -3008,10 +3423,9 @@
           <w:szCs w:val="28"/>
           <w:lang w:eastAsia="en-GB"/>
         </w:rPr>
-        <w:t>Duy,Long</w:t>
-      </w:r>
-      <w:proofErr w:type="spellEnd"/>
-      <w:proofErr w:type="gramEnd"/>
+        <w:t xml:space="preserve">– </w:t>
+      </w:r>
+      <w:proofErr w:type="spellStart"/>
       <w:r>
         <w:rPr>
           <w:rFonts w:ascii="Times New Roman" w:eastAsia="Times New Roman" w:hAnsi="Times New Roman" w:cs="Times New Roman"/>
@@ -3022,7 +3436,44 @@
           <w:szCs w:val="28"/>
           <w:lang w:eastAsia="en-GB"/>
         </w:rPr>
-        <w:t xml:space="preserve">, </w:t>
+        <w:t>Duy</w:t>
+      </w:r>
+      <w:proofErr w:type="spellEnd"/>
+      <w:r>
+        <w:rPr>
+          <w:rFonts w:ascii="Times New Roman" w:eastAsia="Times New Roman" w:hAnsi="Times New Roman" w:cs="Times New Roman"/>
+          <w:b/>
+          <w:bCs/>
+          <w:color w:val="000000"/>
+          <w:sz w:val="28"/>
+          <w:szCs w:val="28"/>
+          <w:lang w:eastAsia="en-GB"/>
+        </w:rPr>
+        <w:t>,</w:t>
+      </w:r>
+      <w:r>
+        <w:rPr>
+          <w:rFonts w:ascii="Times New Roman" w:eastAsia="Times New Roman" w:hAnsi="Times New Roman" w:cs="Times New Roman"/>
+          <w:b/>
+          <w:bCs/>
+          <w:color w:val="000000"/>
+          <w:sz w:val="28"/>
+          <w:szCs w:val="28"/>
+          <w:lang w:eastAsia="en-GB"/>
+        </w:rPr>
+        <w:t xml:space="preserve"> </w:t>
+      </w:r>
+      <w:r>
+        <w:rPr>
+          <w:rFonts w:ascii="Times New Roman" w:eastAsia="Times New Roman" w:hAnsi="Times New Roman" w:cs="Times New Roman"/>
+          <w:b/>
+          <w:bCs/>
+          <w:color w:val="000000"/>
+          <w:sz w:val="28"/>
+          <w:szCs w:val="28"/>
+          <w:lang w:eastAsia="en-GB"/>
+        </w:rPr>
+        <w:t xml:space="preserve">Long, </w:t>
       </w:r>
       <w:proofErr w:type="spellStart"/>
       <w:r>
@@ -3065,9 +3516,8 @@
           <w:szCs w:val="28"/>
           <w:lang w:eastAsia="en-GB"/>
         </w:rPr>
-        <w:t xml:space="preserve">Pharmacy Application include: medicine bill, </w:t>
-      </w:r>
-      <w:proofErr w:type="gramStart"/>
+        <w:t>Pharmacy Application i</w:t>
+      </w:r>
       <w:r>
         <w:rPr>
           <w:rFonts w:ascii="Times New Roman" w:eastAsia="Times New Roman" w:hAnsi="Times New Roman" w:cs="Times New Roman"/>
@@ -3076,9 +3526,8 @@
           <w:szCs w:val="28"/>
           <w:lang w:eastAsia="en-GB"/>
         </w:rPr>
-        <w:t>invoices ,</w:t>
-      </w:r>
-      <w:proofErr w:type="gramEnd"/>
+        <w:t>nclude: medicine bill, invoices</w:t>
+      </w:r>
       <w:r>
         <w:rPr>
           <w:rFonts w:ascii="Times New Roman" w:eastAsia="Times New Roman" w:hAnsi="Times New Roman" w:cs="Times New Roman"/>
@@ -3087,7 +3536,7 @@
           <w:szCs w:val="28"/>
           <w:lang w:eastAsia="en-GB"/>
         </w:rPr>
-        <w:t xml:space="preserve"> information of customer and provider, medicine.</w:t>
+        <w:t>, information of customer and provider, medicine.</w:t>
       </w:r>
       <w:r>
         <w:rPr>
@@ -3239,7 +3688,6 @@
           <w:shd w:val="clear" w:color="auto" w:fill="FFFFFF"/>
           <w:lang w:eastAsia="en-GB"/>
         </w:rPr>
-        <w:lastRenderedPageBreak/>
         <w:t xml:space="preserve">Find and organize the information </w:t>
       </w:r>
       <w:proofErr w:type="gramStart"/>
@@ -3357,22 +3805,9 @@
           <w:shd w:val="clear" w:color="auto" w:fill="FFFFFF"/>
           <w:lang w:eastAsia="en-GB"/>
         </w:rPr>
-        <w:t xml:space="preserve">Create an ERD and relationship </w:t>
-      </w:r>
-      <w:proofErr w:type="gramStart"/>
-      <w:r>
-        <w:rPr>
-          <w:rFonts w:ascii="Times New Roman" w:eastAsia="Times New Roman" w:hAnsi="Times New Roman" w:cs="Times New Roman"/>
-          <w:color w:val="1E1E1E"/>
-          <w:sz w:val="28"/>
-          <w:szCs w:val="28"/>
-          <w:shd w:val="clear" w:color="auto" w:fill="FFFFFF"/>
-          <w:lang w:eastAsia="en-GB"/>
-        </w:rPr>
-        <w:t>model.(</w:t>
+        <w:t>Create an ERD and relationship model.(</w:t>
       </w:r>
       <w:proofErr w:type="spellStart"/>
-      <w:proofErr w:type="gramEnd"/>
       <w:r>
         <w:rPr>
           <w:rFonts w:ascii="Times New Roman" w:eastAsia="Times New Roman" w:hAnsi="Times New Roman" w:cs="Times New Roman"/>
@@ -3417,7 +3852,7 @@
 </file>
 
 <file path=word/numbering.xml><?xml version="1.0" encoding="utf-8"?>
-<w:numbering xmlns:wpc="http://schemas.microsoft.com/office/word/2010/wordprocessingCanvas" xmlns:cx="http://schemas.microsoft.com/office/drawing/2014/chartex" xmlns:cx1="http://schemas.microsoft.com/office/drawing/2015/9/8/chartex" xmlns:cx2="http://schemas.microsoft.com/office/drawing/2015/10/21/chartex" xmlns:cx3="http://schemas.microsoft.com/office/drawing/2016/5/9/chartex" xmlns:cx4="http://schemas.microsoft.com/office/drawing/2016/5/10/chartex" xmlns:cx5="http://schemas.microsoft.com/office/drawing/2016/5/11/chartex" xmlns:cx6="http://schemas.microsoft.com/office/drawing/2016/5/12/chartex" xmlns:cx7="http://schemas.microsoft.com/office/drawing/2016/5/13/chartex" xmlns:cx8="http://schemas.microsoft.com/office/drawing/2016/5/14/chartex" xmlns:mc="http://schemas.openxmlformats.org/markup-compatibility/2006" xmlns:aink="http://schemas.microsoft.com/office/drawing/2016/ink" xmlns:am3d="http://schemas.microsoft.com/office/drawing/2017/model3d" xmlns:o="urn:schemas-microsoft-com:office:office" xmlns:r="http://schemas.openxmlformats.org/officeDocument/2006/relationships" xmlns:m="http://schemas.openxmlformats.org/officeDocument/2006/math" xmlns:v="urn:schemas-microsoft-com:vml" xmlns:wp14="http://schemas.microsoft.com/office/word/2010/wordprocessingDrawing" xmlns:wp="http://schemas.openxmlformats.org/drawingml/2006/wordprocessingDrawing" xmlns:w10="urn:schemas-microsoft-com:office:word" xmlns:w="http://schemas.openxmlformats.org/wordprocessingml/2006/main" xmlns:w14="http://schemas.microsoft.com/office/word/2010/wordml" xmlns:w15="http://schemas.microsoft.com/office/word/2012/wordml" xmlns:w16cex="http://schemas.microsoft.com/office/word/2018/wordml/cex" xmlns:w16cid="http://schemas.microsoft.com/office/word/2016/wordml/cid" xmlns:w16="http://schemas.microsoft.com/office/word/2018/wordml" xmlns:w16se="http://schemas.microsoft.com/office/word/2015/wordml/symex" xmlns:wpg="http://schemas.microsoft.com/office/word/2010/wordprocessingGroup" xmlns:wpi="http://schemas.microsoft.com/office/word/2010/wordprocessingInk" xmlns:wne="http://schemas.microsoft.com/office/word/2006/wordml" xmlns:wps="http://schemas.microsoft.com/office/word/2010/wordprocessingShape" mc:Ignorable="w14 w15 w16se w16cid w16 w16cex wp14">
+<w:numbering xmlns:wpc="http://schemas.microsoft.com/office/word/2010/wordprocessingCanvas" xmlns:cx="http://schemas.microsoft.com/office/drawing/2014/chartex" xmlns:mc="http://schemas.openxmlformats.org/markup-compatibility/2006" xmlns:o="urn:schemas-microsoft-com:office:office" xmlns:r="http://schemas.openxmlformats.org/officeDocument/2006/relationships" xmlns:m="http://schemas.openxmlformats.org/officeDocument/2006/math" xmlns:v="urn:schemas-microsoft-com:vml" xmlns:wp14="http://schemas.microsoft.com/office/word/2010/wordprocessingDrawing" xmlns:wp="http://schemas.openxmlformats.org/drawingml/2006/wordprocessingDrawing" xmlns:w10="urn:schemas-microsoft-com:office:word" xmlns:w="http://schemas.openxmlformats.org/wordprocessingml/2006/main" xmlns:w14="http://schemas.microsoft.com/office/word/2010/wordml" xmlns:w15="http://schemas.microsoft.com/office/word/2012/wordml" xmlns:w16se="http://schemas.microsoft.com/office/word/2015/wordml/symex" xmlns:wpg="http://schemas.microsoft.com/office/word/2010/wordprocessingGroup" xmlns:wpi="http://schemas.microsoft.com/office/word/2010/wordprocessingInk" xmlns:wne="http://schemas.microsoft.com/office/word/2006/wordml" xmlns:wps="http://schemas.microsoft.com/office/word/2010/wordprocessingShape" mc:Ignorable="w14 w15 w16se wp14">
   <w:abstractNum w:abstractNumId="0" w15:restartNumberingAfterBreak="0">
     <w:nsid w:val="0A080CD3"/>
     <w:multiLevelType w:val="hybridMultilevel"/>
@@ -5697,7 +6132,7 @@
 </file>
 
 <file path=word/styles.xml><?xml version="1.0" encoding="utf-8"?>
-<w:styles xmlns:mc="http://schemas.openxmlformats.org/markup-compatibility/2006" xmlns:r="http://schemas.openxmlformats.org/officeDocument/2006/relationships" xmlns:w="http://schemas.openxmlformats.org/wordprocessingml/2006/main" xmlns:w14="http://schemas.microsoft.com/office/word/2010/wordml" xmlns:w15="http://schemas.microsoft.com/office/word/2012/wordml" xmlns:w16cex="http://schemas.microsoft.com/office/word/2018/wordml/cex" xmlns:w16cid="http://schemas.microsoft.com/office/word/2016/wordml/cid" xmlns:w16="http://schemas.microsoft.com/office/word/2018/wordml" xmlns:w16se="http://schemas.microsoft.com/office/word/2015/wordml/symex" mc:Ignorable="w14 w15 w16se w16cid w16 w16cex">
+<w:styles xmlns:mc="http://schemas.openxmlformats.org/markup-compatibility/2006" xmlns:r="http://schemas.openxmlformats.org/officeDocument/2006/relationships" xmlns:w="http://schemas.openxmlformats.org/wordprocessingml/2006/main" xmlns:w14="http://schemas.microsoft.com/office/word/2010/wordml" xmlns:w15="http://schemas.microsoft.com/office/word/2012/wordml" xmlns:w16se="http://schemas.microsoft.com/office/word/2015/wordml/symex" mc:Ignorable="w14 w15 w16se">
   <w:docDefaults>
     <w:rPrDefault>
       <w:rPr>
@@ -5713,7 +6148,7 @@
       </w:pPr>
     </w:pPrDefault>
   </w:docDefaults>
-  <w:latentStyles w:defLockedState="0" w:defUIPriority="99" w:defSemiHidden="0" w:defUnhideWhenUsed="0" w:defQFormat="0" w:count="376">
+  <w:latentStyles w:defLockedState="0" w:defUIPriority="99" w:defSemiHidden="0" w:defUnhideWhenUsed="0" w:defQFormat="0" w:count="371">
     <w:lsdException w:name="Normal" w:uiPriority="0" w:qFormat="1"/>
     <w:lsdException w:name="heading 1" w:uiPriority="9" w:qFormat="1"/>
     <w:lsdException w:name="heading 2" w:semiHidden="1" w:uiPriority="9" w:unhideWhenUsed="1" w:qFormat="1"/>
@@ -6085,11 +6520,6 @@
     <w:lsdException w:name="List Table 5 Dark Accent 6" w:uiPriority="50"/>
     <w:lsdException w:name="List Table 6 Colorful Accent 6" w:uiPriority="51"/>
     <w:lsdException w:name="List Table 7 Colorful Accent 6" w:uiPriority="52"/>
-    <w:lsdException w:name="Mention" w:semiHidden="1" w:unhideWhenUsed="1"/>
-    <w:lsdException w:name="Smart Hyperlink" w:semiHidden="1" w:unhideWhenUsed="1"/>
-    <w:lsdException w:name="Hashtag" w:semiHidden="1" w:unhideWhenUsed="1"/>
-    <w:lsdException w:name="Unresolved Mention" w:semiHidden="1" w:unhideWhenUsed="1"/>
-    <w:lsdException w:name="Smart Link" w:semiHidden="1" w:unhideWhenUsed="1"/>
   </w:latentStyles>
   <w:style w:type="paragraph" w:default="1" w:styleId="Normal">
     <w:name w:val="Normal"/>
@@ -6579,7 +7009,7 @@
 </file>
 
 <file path=customXml/itemProps1.xml><?xml version="1.0" encoding="utf-8"?>
-<ds:datastoreItem xmlns:ds="http://schemas.openxmlformats.org/officeDocument/2006/customXml" ds:itemID="{FE3EC6D3-F047-4D7E-8C16-B4F5E4D79DE0}">
+<ds:datastoreItem xmlns:ds="http://schemas.openxmlformats.org/officeDocument/2006/customXml" ds:itemID="{EB1960D7-2AEB-4284-9B35-C35C6B4E5936}">
   <ds:schemaRefs>
     <ds:schemaRef ds:uri="http://schemas.openxmlformats.org/officeDocument/2006/bibliography"/>
   </ds:schemaRefs>

</xml_diff>

<commit_message>
remove week plan, add excluded function
</commit_message>
<xml_diff>
--- a/Proposal.docx
+++ b/Proposal.docx
@@ -1,6 +1,6 @@
 
 <file path=word/document.xml><?xml version="1.0" encoding="utf-8"?>
-<w:document xmlns:wpc="http://schemas.microsoft.com/office/word/2010/wordprocessingCanvas" xmlns:cx="http://schemas.microsoft.com/office/drawing/2014/chartex" xmlns:mc="http://schemas.openxmlformats.org/markup-compatibility/2006" xmlns:o="urn:schemas-microsoft-com:office:office" xmlns:r="http://schemas.openxmlformats.org/officeDocument/2006/relationships" xmlns:m="http://schemas.openxmlformats.org/officeDocument/2006/math" xmlns:v="urn:schemas-microsoft-com:vml" xmlns:wp14="http://schemas.microsoft.com/office/word/2010/wordprocessingDrawing" xmlns:wp="http://schemas.openxmlformats.org/drawingml/2006/wordprocessingDrawing" xmlns:w10="urn:schemas-microsoft-com:office:word" xmlns:w="http://schemas.openxmlformats.org/wordprocessingml/2006/main" xmlns:w14="http://schemas.microsoft.com/office/word/2010/wordml" xmlns:w15="http://schemas.microsoft.com/office/word/2012/wordml" xmlns:w16se="http://schemas.microsoft.com/office/word/2015/wordml/symex" xmlns:wpg="http://schemas.microsoft.com/office/word/2010/wordprocessingGroup" xmlns:wpi="http://schemas.microsoft.com/office/word/2010/wordprocessingInk" xmlns:wne="http://schemas.microsoft.com/office/word/2006/wordml" xmlns:wps="http://schemas.microsoft.com/office/word/2010/wordprocessingShape" mc:Ignorable="w14 w15 w16se wp14">
+<w:document xmlns:wpc="http://schemas.microsoft.com/office/word/2010/wordprocessingCanvas" xmlns:cx="http://schemas.microsoft.com/office/drawing/2014/chartex" xmlns:cx1="http://schemas.microsoft.com/office/drawing/2015/9/8/chartex" xmlns:cx2="http://schemas.microsoft.com/office/drawing/2015/10/21/chartex" xmlns:cx3="http://schemas.microsoft.com/office/drawing/2016/5/9/chartex" xmlns:cx4="http://schemas.microsoft.com/office/drawing/2016/5/10/chartex" xmlns:cx5="http://schemas.microsoft.com/office/drawing/2016/5/11/chartex" xmlns:cx6="http://schemas.microsoft.com/office/drawing/2016/5/12/chartex" xmlns:cx7="http://schemas.microsoft.com/office/drawing/2016/5/13/chartex" xmlns:cx8="http://schemas.microsoft.com/office/drawing/2016/5/14/chartex" xmlns:mc="http://schemas.openxmlformats.org/markup-compatibility/2006" xmlns:aink="http://schemas.microsoft.com/office/drawing/2016/ink" xmlns:am3d="http://schemas.microsoft.com/office/drawing/2017/model3d" xmlns:o="urn:schemas-microsoft-com:office:office" xmlns:r="http://schemas.openxmlformats.org/officeDocument/2006/relationships" xmlns:m="http://schemas.openxmlformats.org/officeDocument/2006/math" xmlns:v="urn:schemas-microsoft-com:vml" xmlns:wp14="http://schemas.microsoft.com/office/word/2010/wordprocessingDrawing" xmlns:wp="http://schemas.openxmlformats.org/drawingml/2006/wordprocessingDrawing" xmlns:w10="urn:schemas-microsoft-com:office:word" xmlns:w="http://schemas.openxmlformats.org/wordprocessingml/2006/main" xmlns:w14="http://schemas.microsoft.com/office/word/2010/wordml" xmlns:w15="http://schemas.microsoft.com/office/word/2012/wordml" xmlns:w16cex="http://schemas.microsoft.com/office/word/2018/wordml/cex" xmlns:w16cid="http://schemas.microsoft.com/office/word/2016/wordml/cid" xmlns:w16="http://schemas.microsoft.com/office/word/2018/wordml" xmlns:w16se="http://schemas.microsoft.com/office/word/2015/wordml/symex" xmlns:wpg="http://schemas.microsoft.com/office/word/2010/wordprocessingGroup" xmlns:wpi="http://schemas.microsoft.com/office/word/2010/wordprocessingInk" xmlns:wne="http://schemas.microsoft.com/office/word/2006/wordml" xmlns:wps="http://schemas.microsoft.com/office/word/2010/wordprocessingShape" mc:Ignorable="w14 w15 w16se w16cid w16 w16cex wp14">
   <w:body>
     <w:p>
       <w:pPr>
@@ -293,51 +293,7 @@
           <w:szCs w:val="28"/>
           <w:lang w:eastAsia="en-GB"/>
         </w:rPr>
-        <w:t xml:space="preserve">Du </w:t>
-      </w:r>
-      <w:proofErr w:type="spellStart"/>
-      <w:r>
-        <w:rPr>
-          <w:rFonts w:ascii="Times New Roman" w:eastAsia="Times New Roman" w:hAnsi="Times New Roman" w:cs="Times New Roman"/>
-          <w:color w:val="000000"/>
-          <w:sz w:val="28"/>
-          <w:szCs w:val="28"/>
-          <w:lang w:eastAsia="en-GB"/>
-        </w:rPr>
-        <w:t>Duy</w:t>
-      </w:r>
-      <w:proofErr w:type="spellEnd"/>
-      <w:r>
-        <w:rPr>
-          <w:rFonts w:ascii="Times New Roman" w:eastAsia="Times New Roman" w:hAnsi="Times New Roman" w:cs="Times New Roman"/>
-          <w:color w:val="000000"/>
-          <w:sz w:val="28"/>
-          <w:szCs w:val="28"/>
-          <w:lang w:eastAsia="en-GB"/>
-        </w:rPr>
-        <w:t xml:space="preserve"> </w:t>
-      </w:r>
-      <w:proofErr w:type="spellStart"/>
-      <w:r>
-        <w:rPr>
-          <w:rFonts w:ascii="Times New Roman" w:eastAsia="Times New Roman" w:hAnsi="Times New Roman" w:cs="Times New Roman"/>
-          <w:color w:val="000000"/>
-          <w:sz w:val="28"/>
-          <w:szCs w:val="28"/>
-          <w:lang w:eastAsia="en-GB"/>
-        </w:rPr>
-        <w:t>Bao</w:t>
-      </w:r>
-      <w:proofErr w:type="spellEnd"/>
-      <w:r>
-        <w:rPr>
-          <w:rFonts w:ascii="Times New Roman" w:eastAsia="Times New Roman" w:hAnsi="Times New Roman" w:cs="Times New Roman"/>
-          <w:color w:val="000000"/>
-          <w:sz w:val="28"/>
-          <w:szCs w:val="28"/>
-          <w:lang w:eastAsia="en-GB"/>
-        </w:rPr>
-        <w:t xml:space="preserve"> – ITITIU17106</w:t>
+        <w:t>Du Duy Bao – ITITIU17106</w:t>
       </w:r>
     </w:p>
     <w:p>
@@ -361,29 +317,7 @@
           <w:szCs w:val="28"/>
           <w:lang w:eastAsia="en-GB"/>
         </w:rPr>
-        <w:t xml:space="preserve">Nguyen Tran The </w:t>
-      </w:r>
-      <w:proofErr w:type="spellStart"/>
-      <w:r>
-        <w:rPr>
-          <w:rFonts w:ascii="Times New Roman" w:eastAsia="Times New Roman" w:hAnsi="Times New Roman" w:cs="Times New Roman"/>
-          <w:color w:val="000000"/>
-          <w:sz w:val="28"/>
-          <w:szCs w:val="28"/>
-          <w:lang w:eastAsia="en-GB"/>
-        </w:rPr>
-        <w:t>Duy</w:t>
-      </w:r>
-      <w:proofErr w:type="spellEnd"/>
-      <w:r>
-        <w:rPr>
-          <w:rFonts w:ascii="Times New Roman" w:eastAsia="Times New Roman" w:hAnsi="Times New Roman" w:cs="Times New Roman"/>
-          <w:color w:val="000000"/>
-          <w:sz w:val="28"/>
-          <w:szCs w:val="28"/>
-          <w:lang w:eastAsia="en-GB"/>
-        </w:rPr>
-        <w:t xml:space="preserve"> – ITITIU17017</w:t>
+        <w:t>Nguyen Tran The Duy – ITITIU17017</w:t>
       </w:r>
     </w:p>
     <w:sdt>
@@ -432,7 +366,7 @@
               <w:tab w:val="right" w:leader="dot" w:pos="9016"/>
             </w:tabs>
             <w:rPr>
-              <w:rFonts w:ascii="Times New Roman" w:eastAsiaTheme="minorEastAsia" w:hAnsi="Times New Roman" w:cs="Times New Roman"/>
+              <w:rFonts w:eastAsiaTheme="minorEastAsia"/>
               <w:noProof/>
               <w:sz w:val="32"/>
               <w:szCs w:val="32"/>
@@ -463,7 +397,7 @@
             </w:rPr>
             <w:fldChar w:fldCharType="separate"/>
           </w:r>
-          <w:hyperlink w:anchor="_Toc52569773" w:history="1">
+          <w:hyperlink w:anchor="_Toc52601015" w:history="1">
             <w:r>
               <w:rPr>
                 <w:rStyle w:val="Hyperlink"/>
@@ -477,7 +411,7 @@
             </w:r>
             <w:r>
               <w:rPr>
-                <w:rFonts w:ascii="Times New Roman" w:eastAsiaTheme="minorEastAsia" w:hAnsi="Times New Roman" w:cs="Times New Roman"/>
+                <w:rFonts w:eastAsiaTheme="minorEastAsia"/>
                 <w:noProof/>
                 <w:sz w:val="32"/>
                 <w:szCs w:val="32"/>
@@ -498,7 +432,6 @@
             </w:r>
             <w:r>
               <w:rPr>
-                <w:rFonts w:ascii="Times New Roman" w:hAnsi="Times New Roman" w:cs="Times New Roman"/>
                 <w:noProof/>
                 <w:webHidden/>
                 <w:sz w:val="32"/>
@@ -508,7 +441,6 @@
             </w:r>
             <w:r>
               <w:rPr>
-                <w:rFonts w:ascii="Times New Roman" w:hAnsi="Times New Roman" w:cs="Times New Roman"/>
                 <w:noProof/>
                 <w:webHidden/>
                 <w:sz w:val="32"/>
@@ -518,26 +450,23 @@
             </w:r>
             <w:r>
               <w:rPr>
-                <w:rFonts w:ascii="Times New Roman" w:hAnsi="Times New Roman" w:cs="Times New Roman"/>
-                <w:noProof/>
-                <w:webHidden/>
-                <w:sz w:val="32"/>
-                <w:szCs w:val="32"/>
-              </w:rPr>
-              <w:instrText xml:space="preserve"> PAGEREF _Toc52569773 \h </w:instrText>
-            </w:r>
-            <w:r>
-              <w:rPr>
-                <w:rFonts w:ascii="Times New Roman" w:hAnsi="Times New Roman" w:cs="Times New Roman"/>
-                <w:noProof/>
-                <w:webHidden/>
-                <w:sz w:val="32"/>
-                <w:szCs w:val="32"/>
-              </w:rPr>
-            </w:r>
-            <w:r>
-              <w:rPr>
-                <w:rFonts w:ascii="Times New Roman" w:hAnsi="Times New Roman" w:cs="Times New Roman"/>
+                <w:noProof/>
+                <w:webHidden/>
+                <w:sz w:val="32"/>
+                <w:szCs w:val="32"/>
+              </w:rPr>
+              <w:instrText xml:space="preserve"> PAGEREF _Toc52601015 \h </w:instrText>
+            </w:r>
+            <w:r>
+              <w:rPr>
+                <w:noProof/>
+                <w:webHidden/>
+                <w:sz w:val="32"/>
+                <w:szCs w:val="32"/>
+              </w:rPr>
+            </w:r>
+            <w:r>
+              <w:rPr>
                 <w:noProof/>
                 <w:webHidden/>
                 <w:sz w:val="32"/>
@@ -547,7 +476,6 @@
             </w:r>
             <w:r>
               <w:rPr>
-                <w:rFonts w:ascii="Times New Roman" w:hAnsi="Times New Roman" w:cs="Times New Roman"/>
                 <w:noProof/>
                 <w:webHidden/>
                 <w:sz w:val="32"/>
@@ -557,7 +485,6 @@
             </w:r>
             <w:r>
               <w:rPr>
-                <w:rFonts w:ascii="Times New Roman" w:hAnsi="Times New Roman" w:cs="Times New Roman"/>
                 <w:noProof/>
                 <w:webHidden/>
                 <w:sz w:val="32"/>
@@ -575,14 +502,14 @@
               <w:tab w:val="right" w:leader="dot" w:pos="9016"/>
             </w:tabs>
             <w:rPr>
-              <w:rFonts w:ascii="Times New Roman" w:eastAsiaTheme="minorEastAsia" w:hAnsi="Times New Roman" w:cs="Times New Roman"/>
+              <w:rFonts w:eastAsiaTheme="minorEastAsia"/>
               <w:noProof/>
               <w:sz w:val="32"/>
               <w:szCs w:val="32"/>
               <w:lang w:eastAsia="en-GB"/>
             </w:rPr>
           </w:pPr>
-          <w:hyperlink w:anchor="_Toc52569774" w:history="1">
+          <w:hyperlink w:anchor="_Toc52601016" w:history="1">
             <w:r>
               <w:rPr>
                 <w:rStyle w:val="Hyperlink"/>
@@ -596,7 +523,7 @@
             </w:r>
             <w:r>
               <w:rPr>
-                <w:rFonts w:ascii="Times New Roman" w:eastAsiaTheme="minorEastAsia" w:hAnsi="Times New Roman" w:cs="Times New Roman"/>
+                <w:rFonts w:eastAsiaTheme="minorEastAsia"/>
                 <w:noProof/>
                 <w:sz w:val="32"/>
                 <w:szCs w:val="32"/>
@@ -617,7 +544,6 @@
             </w:r>
             <w:r>
               <w:rPr>
-                <w:rFonts w:ascii="Times New Roman" w:hAnsi="Times New Roman" w:cs="Times New Roman"/>
                 <w:noProof/>
                 <w:webHidden/>
                 <w:sz w:val="32"/>
@@ -627,7 +553,6 @@
             </w:r>
             <w:r>
               <w:rPr>
-                <w:rFonts w:ascii="Times New Roman" w:hAnsi="Times New Roman" w:cs="Times New Roman"/>
                 <w:noProof/>
                 <w:webHidden/>
                 <w:sz w:val="32"/>
@@ -637,26 +562,23 @@
             </w:r>
             <w:r>
               <w:rPr>
-                <w:rFonts w:ascii="Times New Roman" w:hAnsi="Times New Roman" w:cs="Times New Roman"/>
-                <w:noProof/>
-                <w:webHidden/>
-                <w:sz w:val="32"/>
-                <w:szCs w:val="32"/>
-              </w:rPr>
-              <w:instrText xml:space="preserve"> PAGEREF _Toc52569774 \h </w:instrText>
-            </w:r>
-            <w:r>
-              <w:rPr>
-                <w:rFonts w:ascii="Times New Roman" w:hAnsi="Times New Roman" w:cs="Times New Roman"/>
-                <w:noProof/>
-                <w:webHidden/>
-                <w:sz w:val="32"/>
-                <w:szCs w:val="32"/>
-              </w:rPr>
-            </w:r>
-            <w:r>
-              <w:rPr>
-                <w:rFonts w:ascii="Times New Roman" w:hAnsi="Times New Roman" w:cs="Times New Roman"/>
+                <w:noProof/>
+                <w:webHidden/>
+                <w:sz w:val="32"/>
+                <w:szCs w:val="32"/>
+              </w:rPr>
+              <w:instrText xml:space="preserve"> PAGEREF _Toc52601016 \h </w:instrText>
+            </w:r>
+            <w:r>
+              <w:rPr>
+                <w:noProof/>
+                <w:webHidden/>
+                <w:sz w:val="32"/>
+                <w:szCs w:val="32"/>
+              </w:rPr>
+            </w:r>
+            <w:r>
+              <w:rPr>
                 <w:noProof/>
                 <w:webHidden/>
                 <w:sz w:val="32"/>
@@ -666,7 +588,6 @@
             </w:r>
             <w:r>
               <w:rPr>
-                <w:rFonts w:ascii="Times New Roman" w:hAnsi="Times New Roman" w:cs="Times New Roman"/>
                 <w:noProof/>
                 <w:webHidden/>
                 <w:sz w:val="32"/>
@@ -676,7 +597,6 @@
             </w:r>
             <w:r>
               <w:rPr>
-                <w:rFonts w:ascii="Times New Roman" w:hAnsi="Times New Roman" w:cs="Times New Roman"/>
                 <w:noProof/>
                 <w:webHidden/>
                 <w:sz w:val="32"/>
@@ -694,14 +614,14 @@
               <w:tab w:val="right" w:leader="dot" w:pos="9016"/>
             </w:tabs>
             <w:rPr>
-              <w:rFonts w:ascii="Times New Roman" w:eastAsiaTheme="minorEastAsia" w:hAnsi="Times New Roman" w:cs="Times New Roman"/>
+              <w:rFonts w:eastAsiaTheme="minorEastAsia"/>
               <w:noProof/>
               <w:sz w:val="32"/>
               <w:szCs w:val="32"/>
               <w:lang w:eastAsia="en-GB"/>
             </w:rPr>
           </w:pPr>
-          <w:hyperlink w:anchor="_Toc52569775" w:history="1">
+          <w:hyperlink w:anchor="_Toc52601017" w:history="1">
             <w:r>
               <w:rPr>
                 <w:rStyle w:val="Hyperlink"/>
@@ -715,7 +635,7 @@
             </w:r>
             <w:r>
               <w:rPr>
-                <w:rFonts w:ascii="Times New Roman" w:eastAsiaTheme="minorEastAsia" w:hAnsi="Times New Roman" w:cs="Times New Roman"/>
+                <w:rFonts w:eastAsiaTheme="minorEastAsia"/>
                 <w:noProof/>
                 <w:sz w:val="32"/>
                 <w:szCs w:val="32"/>
@@ -736,7 +656,6 @@
             </w:r>
             <w:r>
               <w:rPr>
-                <w:rFonts w:ascii="Times New Roman" w:hAnsi="Times New Roman" w:cs="Times New Roman"/>
                 <w:noProof/>
                 <w:webHidden/>
                 <w:sz w:val="32"/>
@@ -746,7 +665,6 @@
             </w:r>
             <w:r>
               <w:rPr>
-                <w:rFonts w:ascii="Times New Roman" w:hAnsi="Times New Roman" w:cs="Times New Roman"/>
                 <w:noProof/>
                 <w:webHidden/>
                 <w:sz w:val="32"/>
@@ -756,26 +674,23 @@
             </w:r>
             <w:r>
               <w:rPr>
-                <w:rFonts w:ascii="Times New Roman" w:hAnsi="Times New Roman" w:cs="Times New Roman"/>
-                <w:noProof/>
-                <w:webHidden/>
-                <w:sz w:val="32"/>
-                <w:szCs w:val="32"/>
-              </w:rPr>
-              <w:instrText xml:space="preserve"> PAGEREF _Toc52569775 \h </w:instrText>
-            </w:r>
-            <w:r>
-              <w:rPr>
-                <w:rFonts w:ascii="Times New Roman" w:hAnsi="Times New Roman" w:cs="Times New Roman"/>
-                <w:noProof/>
-                <w:webHidden/>
-                <w:sz w:val="32"/>
-                <w:szCs w:val="32"/>
-              </w:rPr>
-            </w:r>
-            <w:r>
-              <w:rPr>
-                <w:rFonts w:ascii="Times New Roman" w:hAnsi="Times New Roman" w:cs="Times New Roman"/>
+                <w:noProof/>
+                <w:webHidden/>
+                <w:sz w:val="32"/>
+                <w:szCs w:val="32"/>
+              </w:rPr>
+              <w:instrText xml:space="preserve"> PAGEREF _Toc52601017 \h </w:instrText>
+            </w:r>
+            <w:r>
+              <w:rPr>
+                <w:noProof/>
+                <w:webHidden/>
+                <w:sz w:val="32"/>
+                <w:szCs w:val="32"/>
+              </w:rPr>
+            </w:r>
+            <w:r>
+              <w:rPr>
                 <w:noProof/>
                 <w:webHidden/>
                 <w:sz w:val="32"/>
@@ -785,7 +700,6 @@
             </w:r>
             <w:r>
               <w:rPr>
-                <w:rFonts w:ascii="Times New Roman" w:hAnsi="Times New Roman" w:cs="Times New Roman"/>
                 <w:noProof/>
                 <w:webHidden/>
                 <w:sz w:val="32"/>
@@ -795,7 +709,6 @@
             </w:r>
             <w:r>
               <w:rPr>
-                <w:rFonts w:ascii="Times New Roman" w:hAnsi="Times New Roman" w:cs="Times New Roman"/>
                 <w:noProof/>
                 <w:webHidden/>
                 <w:sz w:val="32"/>
@@ -813,14 +726,14 @@
               <w:tab w:val="right" w:leader="dot" w:pos="9016"/>
             </w:tabs>
             <w:rPr>
-              <w:rFonts w:ascii="Times New Roman" w:eastAsiaTheme="minorEastAsia" w:hAnsi="Times New Roman" w:cs="Times New Roman"/>
+              <w:rFonts w:eastAsiaTheme="minorEastAsia"/>
               <w:noProof/>
               <w:sz w:val="32"/>
               <w:szCs w:val="32"/>
               <w:lang w:eastAsia="en-GB"/>
             </w:rPr>
           </w:pPr>
-          <w:hyperlink w:anchor="_Toc52569776" w:history="1">
+          <w:hyperlink w:anchor="_Toc52601018" w:history="1">
             <w:r>
               <w:rPr>
                 <w:rStyle w:val="Hyperlink"/>
@@ -834,7 +747,7 @@
             </w:r>
             <w:r>
               <w:rPr>
-                <w:rFonts w:ascii="Times New Roman" w:eastAsiaTheme="minorEastAsia" w:hAnsi="Times New Roman" w:cs="Times New Roman"/>
+                <w:rFonts w:eastAsiaTheme="minorEastAsia"/>
                 <w:noProof/>
                 <w:sz w:val="32"/>
                 <w:szCs w:val="32"/>
@@ -855,7 +768,6 @@
             </w:r>
             <w:r>
               <w:rPr>
-                <w:rFonts w:ascii="Times New Roman" w:hAnsi="Times New Roman" w:cs="Times New Roman"/>
                 <w:noProof/>
                 <w:webHidden/>
                 <w:sz w:val="32"/>
@@ -865,7 +777,6 @@
             </w:r>
             <w:r>
               <w:rPr>
-                <w:rFonts w:ascii="Times New Roman" w:hAnsi="Times New Roman" w:cs="Times New Roman"/>
                 <w:noProof/>
                 <w:webHidden/>
                 <w:sz w:val="32"/>
@@ -875,26 +786,23 @@
             </w:r>
             <w:r>
               <w:rPr>
-                <w:rFonts w:ascii="Times New Roman" w:hAnsi="Times New Roman" w:cs="Times New Roman"/>
-                <w:noProof/>
-                <w:webHidden/>
-                <w:sz w:val="32"/>
-                <w:szCs w:val="32"/>
-              </w:rPr>
-              <w:instrText xml:space="preserve"> PAGEREF _Toc52569776 \h </w:instrText>
-            </w:r>
-            <w:r>
-              <w:rPr>
-                <w:rFonts w:ascii="Times New Roman" w:hAnsi="Times New Roman" w:cs="Times New Roman"/>
-                <w:noProof/>
-                <w:webHidden/>
-                <w:sz w:val="32"/>
-                <w:szCs w:val="32"/>
-              </w:rPr>
-            </w:r>
-            <w:r>
-              <w:rPr>
-                <w:rFonts w:ascii="Times New Roman" w:hAnsi="Times New Roman" w:cs="Times New Roman"/>
+                <w:noProof/>
+                <w:webHidden/>
+                <w:sz w:val="32"/>
+                <w:szCs w:val="32"/>
+              </w:rPr>
+              <w:instrText xml:space="preserve"> PAGEREF _Toc52601018 \h </w:instrText>
+            </w:r>
+            <w:r>
+              <w:rPr>
+                <w:noProof/>
+                <w:webHidden/>
+                <w:sz w:val="32"/>
+                <w:szCs w:val="32"/>
+              </w:rPr>
+            </w:r>
+            <w:r>
+              <w:rPr>
                 <w:noProof/>
                 <w:webHidden/>
                 <w:sz w:val="32"/>
@@ -904,7 +812,6 @@
             </w:r>
             <w:r>
               <w:rPr>
-                <w:rFonts w:ascii="Times New Roman" w:hAnsi="Times New Roman" w:cs="Times New Roman"/>
                 <w:noProof/>
                 <w:webHidden/>
                 <w:sz w:val="32"/>
@@ -914,7 +821,6 @@
             </w:r>
             <w:r>
               <w:rPr>
-                <w:rFonts w:ascii="Times New Roman" w:hAnsi="Times New Roman" w:cs="Times New Roman"/>
                 <w:noProof/>
                 <w:webHidden/>
                 <w:sz w:val="32"/>
@@ -932,14 +838,14 @@
               <w:tab w:val="right" w:leader="dot" w:pos="9016"/>
             </w:tabs>
             <w:rPr>
-              <w:rFonts w:ascii="Times New Roman" w:eastAsiaTheme="minorEastAsia" w:hAnsi="Times New Roman" w:cs="Times New Roman"/>
+              <w:rFonts w:eastAsiaTheme="minorEastAsia"/>
               <w:noProof/>
               <w:sz w:val="32"/>
               <w:szCs w:val="32"/>
               <w:lang w:eastAsia="en-GB"/>
             </w:rPr>
           </w:pPr>
-          <w:hyperlink w:anchor="_Toc52569777" w:history="1">
+          <w:hyperlink w:anchor="_Toc52601019" w:history="1">
             <w:r>
               <w:rPr>
                 <w:rStyle w:val="Hyperlink"/>
@@ -953,7 +859,7 @@
             </w:r>
             <w:r>
               <w:rPr>
-                <w:rFonts w:ascii="Times New Roman" w:eastAsiaTheme="minorEastAsia" w:hAnsi="Times New Roman" w:cs="Times New Roman"/>
+                <w:rFonts w:eastAsiaTheme="minorEastAsia"/>
                 <w:noProof/>
                 <w:sz w:val="32"/>
                 <w:szCs w:val="32"/>
@@ -974,7 +880,6 @@
             </w:r>
             <w:r>
               <w:rPr>
-                <w:rFonts w:ascii="Times New Roman" w:hAnsi="Times New Roman" w:cs="Times New Roman"/>
                 <w:noProof/>
                 <w:webHidden/>
                 <w:sz w:val="32"/>
@@ -984,7 +889,6 @@
             </w:r>
             <w:r>
               <w:rPr>
-                <w:rFonts w:ascii="Times New Roman" w:hAnsi="Times New Roman" w:cs="Times New Roman"/>
                 <w:noProof/>
                 <w:webHidden/>
                 <w:sz w:val="32"/>
@@ -994,26 +898,23 @@
             </w:r>
             <w:r>
               <w:rPr>
-                <w:rFonts w:ascii="Times New Roman" w:hAnsi="Times New Roman" w:cs="Times New Roman"/>
-                <w:noProof/>
-                <w:webHidden/>
-                <w:sz w:val="32"/>
-                <w:szCs w:val="32"/>
-              </w:rPr>
-              <w:instrText xml:space="preserve"> PAGEREF _Toc52569777 \h </w:instrText>
-            </w:r>
-            <w:r>
-              <w:rPr>
-                <w:rFonts w:ascii="Times New Roman" w:hAnsi="Times New Roman" w:cs="Times New Roman"/>
-                <w:noProof/>
-                <w:webHidden/>
-                <w:sz w:val="32"/>
-                <w:szCs w:val="32"/>
-              </w:rPr>
-            </w:r>
-            <w:r>
-              <w:rPr>
-                <w:rFonts w:ascii="Times New Roman" w:hAnsi="Times New Roman" w:cs="Times New Roman"/>
+                <w:noProof/>
+                <w:webHidden/>
+                <w:sz w:val="32"/>
+                <w:szCs w:val="32"/>
+              </w:rPr>
+              <w:instrText xml:space="preserve"> PAGEREF _Toc52601019 \h </w:instrText>
+            </w:r>
+            <w:r>
+              <w:rPr>
+                <w:noProof/>
+                <w:webHidden/>
+                <w:sz w:val="32"/>
+                <w:szCs w:val="32"/>
+              </w:rPr>
+            </w:r>
+            <w:r>
+              <w:rPr>
                 <w:noProof/>
                 <w:webHidden/>
                 <w:sz w:val="32"/>
@@ -1023,7 +924,6 @@
             </w:r>
             <w:r>
               <w:rPr>
-                <w:rFonts w:ascii="Times New Roman" w:hAnsi="Times New Roman" w:cs="Times New Roman"/>
                 <w:noProof/>
                 <w:webHidden/>
                 <w:sz w:val="32"/>
@@ -1033,7 +933,6 @@
             </w:r>
             <w:r>
               <w:rPr>
-                <w:rFonts w:ascii="Times New Roman" w:hAnsi="Times New Roman" w:cs="Times New Roman"/>
                 <w:noProof/>
                 <w:webHidden/>
                 <w:sz w:val="32"/>
@@ -1051,14 +950,14 @@
               <w:tab w:val="right" w:leader="dot" w:pos="9016"/>
             </w:tabs>
             <w:rPr>
-              <w:rFonts w:ascii="Times New Roman" w:eastAsiaTheme="minorEastAsia" w:hAnsi="Times New Roman" w:cs="Times New Roman"/>
+              <w:rFonts w:eastAsiaTheme="minorEastAsia"/>
               <w:noProof/>
               <w:sz w:val="32"/>
               <w:szCs w:val="32"/>
               <w:lang w:eastAsia="en-GB"/>
             </w:rPr>
           </w:pPr>
-          <w:hyperlink w:anchor="_Toc52569778" w:history="1">
+          <w:hyperlink w:anchor="_Toc52601020" w:history="1">
             <w:r>
               <w:rPr>
                 <w:rStyle w:val="Hyperlink"/>
@@ -1072,7 +971,7 @@
             </w:r>
             <w:r>
               <w:rPr>
-                <w:rFonts w:ascii="Times New Roman" w:eastAsiaTheme="minorEastAsia" w:hAnsi="Times New Roman" w:cs="Times New Roman"/>
+                <w:rFonts w:eastAsiaTheme="minorEastAsia"/>
                 <w:noProof/>
                 <w:sz w:val="32"/>
                 <w:szCs w:val="32"/>
@@ -1089,11 +988,10 @@
                 <w:szCs w:val="32"/>
                 <w:lang w:eastAsia="en-GB"/>
               </w:rPr>
-              <w:t>Alternative And Risk</w:t>
-            </w:r>
-            <w:r>
-              <w:rPr>
-                <w:rFonts w:ascii="Times New Roman" w:hAnsi="Times New Roman" w:cs="Times New Roman"/>
+              <w:t>Rick and Alternative:</w:t>
+            </w:r>
+            <w:r>
+              <w:rPr>
                 <w:noProof/>
                 <w:webHidden/>
                 <w:sz w:val="32"/>
@@ -1103,7 +1001,6 @@
             </w:r>
             <w:r>
               <w:rPr>
-                <w:rFonts w:ascii="Times New Roman" w:hAnsi="Times New Roman" w:cs="Times New Roman"/>
                 <w:noProof/>
                 <w:webHidden/>
                 <w:sz w:val="32"/>
@@ -1113,26 +1010,23 @@
             </w:r>
             <w:r>
               <w:rPr>
-                <w:rFonts w:ascii="Times New Roman" w:hAnsi="Times New Roman" w:cs="Times New Roman"/>
-                <w:noProof/>
-                <w:webHidden/>
-                <w:sz w:val="32"/>
-                <w:szCs w:val="32"/>
-              </w:rPr>
-              <w:instrText xml:space="preserve"> PAGEREF _Toc52569778 \h </w:instrText>
-            </w:r>
-            <w:r>
-              <w:rPr>
-                <w:rFonts w:ascii="Times New Roman" w:hAnsi="Times New Roman" w:cs="Times New Roman"/>
-                <w:noProof/>
-                <w:webHidden/>
-                <w:sz w:val="32"/>
-                <w:szCs w:val="32"/>
-              </w:rPr>
-            </w:r>
-            <w:r>
-              <w:rPr>
-                <w:rFonts w:ascii="Times New Roman" w:hAnsi="Times New Roman" w:cs="Times New Roman"/>
+                <w:noProof/>
+                <w:webHidden/>
+                <w:sz w:val="32"/>
+                <w:szCs w:val="32"/>
+              </w:rPr>
+              <w:instrText xml:space="preserve"> PAGEREF _Toc52601020 \h </w:instrText>
+            </w:r>
+            <w:r>
+              <w:rPr>
+                <w:noProof/>
+                <w:webHidden/>
+                <w:sz w:val="32"/>
+                <w:szCs w:val="32"/>
+              </w:rPr>
+            </w:r>
+            <w:r>
+              <w:rPr>
                 <w:noProof/>
                 <w:webHidden/>
                 <w:sz w:val="32"/>
@@ -1142,7 +1036,6 @@
             </w:r>
             <w:r>
               <w:rPr>
-                <w:rFonts w:ascii="Times New Roman" w:hAnsi="Times New Roman" w:cs="Times New Roman"/>
                 <w:noProof/>
                 <w:webHidden/>
                 <w:sz w:val="32"/>
@@ -1152,7 +1045,6 @@
             </w:r>
             <w:r>
               <w:rPr>
-                <w:rFonts w:ascii="Times New Roman" w:hAnsi="Times New Roman" w:cs="Times New Roman"/>
                 <w:noProof/>
                 <w:webHidden/>
                 <w:sz w:val="32"/>
@@ -1170,14 +1062,14 @@
               <w:tab w:val="right" w:leader="dot" w:pos="9016"/>
             </w:tabs>
             <w:rPr>
-              <w:rFonts w:ascii="Times New Roman" w:eastAsiaTheme="minorEastAsia" w:hAnsi="Times New Roman" w:cs="Times New Roman"/>
+              <w:rFonts w:eastAsiaTheme="minorEastAsia"/>
               <w:noProof/>
               <w:sz w:val="32"/>
               <w:szCs w:val="32"/>
               <w:lang w:eastAsia="en-GB"/>
             </w:rPr>
           </w:pPr>
-          <w:hyperlink w:anchor="_Toc52569779" w:history="1">
+          <w:hyperlink w:anchor="_Toc52601021" w:history="1">
             <w:r>
               <w:rPr>
                 <w:rStyle w:val="Hyperlink"/>
@@ -1191,7 +1083,7 @@
             </w:r>
             <w:r>
               <w:rPr>
-                <w:rFonts w:ascii="Times New Roman" w:eastAsiaTheme="minorEastAsia" w:hAnsi="Times New Roman" w:cs="Times New Roman"/>
+                <w:rFonts w:eastAsiaTheme="minorEastAsia"/>
                 <w:noProof/>
                 <w:sz w:val="32"/>
                 <w:szCs w:val="32"/>
@@ -1212,7 +1104,6 @@
             </w:r>
             <w:r>
               <w:rPr>
-                <w:rFonts w:ascii="Times New Roman" w:hAnsi="Times New Roman" w:cs="Times New Roman"/>
                 <w:noProof/>
                 <w:webHidden/>
                 <w:sz w:val="32"/>
@@ -1222,7 +1113,6 @@
             </w:r>
             <w:r>
               <w:rPr>
-                <w:rFonts w:ascii="Times New Roman" w:hAnsi="Times New Roman" w:cs="Times New Roman"/>
                 <w:noProof/>
                 <w:webHidden/>
                 <w:sz w:val="32"/>
@@ -1232,26 +1122,23 @@
             </w:r>
             <w:r>
               <w:rPr>
-                <w:rFonts w:ascii="Times New Roman" w:hAnsi="Times New Roman" w:cs="Times New Roman"/>
-                <w:noProof/>
-                <w:webHidden/>
-                <w:sz w:val="32"/>
-                <w:szCs w:val="32"/>
-              </w:rPr>
-              <w:instrText xml:space="preserve"> PAGEREF _Toc52569779 \h </w:instrText>
-            </w:r>
-            <w:r>
-              <w:rPr>
-                <w:rFonts w:ascii="Times New Roman" w:hAnsi="Times New Roman" w:cs="Times New Roman"/>
-                <w:noProof/>
-                <w:webHidden/>
-                <w:sz w:val="32"/>
-                <w:szCs w:val="32"/>
-              </w:rPr>
-            </w:r>
-            <w:r>
-              <w:rPr>
-                <w:rFonts w:ascii="Times New Roman" w:hAnsi="Times New Roman" w:cs="Times New Roman"/>
+                <w:noProof/>
+                <w:webHidden/>
+                <w:sz w:val="32"/>
+                <w:szCs w:val="32"/>
+              </w:rPr>
+              <w:instrText xml:space="preserve"> PAGEREF _Toc52601021 \h </w:instrText>
+            </w:r>
+            <w:r>
+              <w:rPr>
+                <w:noProof/>
+                <w:webHidden/>
+                <w:sz w:val="32"/>
+                <w:szCs w:val="32"/>
+              </w:rPr>
+            </w:r>
+            <w:r>
+              <w:rPr>
                 <w:noProof/>
                 <w:webHidden/>
                 <w:sz w:val="32"/>
@@ -1261,7 +1148,6 @@
             </w:r>
             <w:r>
               <w:rPr>
-                <w:rFonts w:ascii="Times New Roman" w:hAnsi="Times New Roman" w:cs="Times New Roman"/>
                 <w:noProof/>
                 <w:webHidden/>
                 <w:sz w:val="32"/>
@@ -1271,7 +1157,6 @@
             </w:r>
             <w:r>
               <w:rPr>
-                <w:rFonts w:ascii="Times New Roman" w:hAnsi="Times New Roman" w:cs="Times New Roman"/>
                 <w:noProof/>
                 <w:webHidden/>
                 <w:sz w:val="32"/>
@@ -1289,14 +1174,14 @@
               <w:tab w:val="right" w:leader="dot" w:pos="9016"/>
             </w:tabs>
             <w:rPr>
-              <w:rFonts w:ascii="Times New Roman" w:eastAsiaTheme="minorEastAsia" w:hAnsi="Times New Roman" w:cs="Times New Roman"/>
+              <w:rFonts w:eastAsiaTheme="minorEastAsia"/>
               <w:noProof/>
               <w:sz w:val="32"/>
               <w:szCs w:val="32"/>
               <w:lang w:eastAsia="en-GB"/>
             </w:rPr>
           </w:pPr>
-          <w:hyperlink w:anchor="_Toc52569780" w:history="1">
+          <w:hyperlink w:anchor="_Toc52601022" w:history="1">
             <w:r>
               <w:rPr>
                 <w:rStyle w:val="Hyperlink"/>
@@ -1310,7 +1195,7 @@
             </w:r>
             <w:r>
               <w:rPr>
-                <w:rFonts w:ascii="Times New Roman" w:eastAsiaTheme="minorEastAsia" w:hAnsi="Times New Roman" w:cs="Times New Roman"/>
+                <w:rFonts w:eastAsiaTheme="minorEastAsia"/>
                 <w:noProof/>
                 <w:sz w:val="32"/>
                 <w:szCs w:val="32"/>
@@ -1327,11 +1212,10 @@
                 <w:szCs w:val="32"/>
                 <w:lang w:eastAsia="en-GB"/>
               </w:rPr>
-              <w:t>Period 1: Brainstorming</w:t>
-            </w:r>
-            <w:r>
-              <w:rPr>
-                <w:rFonts w:ascii="Times New Roman" w:hAnsi="Times New Roman" w:cs="Times New Roman"/>
+              <w:t>Period 1(1 week): Brainstorming</w:t>
+            </w:r>
+            <w:r>
+              <w:rPr>
                 <w:noProof/>
                 <w:webHidden/>
                 <w:sz w:val="32"/>
@@ -1341,7 +1225,6 @@
             </w:r>
             <w:r>
               <w:rPr>
-                <w:rFonts w:ascii="Times New Roman" w:hAnsi="Times New Roman" w:cs="Times New Roman"/>
                 <w:noProof/>
                 <w:webHidden/>
                 <w:sz w:val="32"/>
@@ -1351,26 +1234,23 @@
             </w:r>
             <w:r>
               <w:rPr>
-                <w:rFonts w:ascii="Times New Roman" w:hAnsi="Times New Roman" w:cs="Times New Roman"/>
-                <w:noProof/>
-                <w:webHidden/>
-                <w:sz w:val="32"/>
-                <w:szCs w:val="32"/>
-              </w:rPr>
-              <w:instrText xml:space="preserve"> PAGEREF _Toc52569780 \h </w:instrText>
-            </w:r>
-            <w:r>
-              <w:rPr>
-                <w:rFonts w:ascii="Times New Roman" w:hAnsi="Times New Roman" w:cs="Times New Roman"/>
-                <w:noProof/>
-                <w:webHidden/>
-                <w:sz w:val="32"/>
-                <w:szCs w:val="32"/>
-              </w:rPr>
-            </w:r>
-            <w:r>
-              <w:rPr>
-                <w:rFonts w:ascii="Times New Roman" w:hAnsi="Times New Roman" w:cs="Times New Roman"/>
+                <w:noProof/>
+                <w:webHidden/>
+                <w:sz w:val="32"/>
+                <w:szCs w:val="32"/>
+              </w:rPr>
+              <w:instrText xml:space="preserve"> PAGEREF _Toc52601022 \h </w:instrText>
+            </w:r>
+            <w:r>
+              <w:rPr>
+                <w:noProof/>
+                <w:webHidden/>
+                <w:sz w:val="32"/>
+                <w:szCs w:val="32"/>
+              </w:rPr>
+            </w:r>
+            <w:r>
+              <w:rPr>
                 <w:noProof/>
                 <w:webHidden/>
                 <w:sz w:val="32"/>
@@ -1380,7 +1260,6 @@
             </w:r>
             <w:r>
               <w:rPr>
-                <w:rFonts w:ascii="Times New Roman" w:hAnsi="Times New Roman" w:cs="Times New Roman"/>
                 <w:noProof/>
                 <w:webHidden/>
                 <w:sz w:val="32"/>
@@ -1390,7 +1269,6 @@
             </w:r>
             <w:r>
               <w:rPr>
-                <w:rFonts w:ascii="Times New Roman" w:hAnsi="Times New Roman" w:cs="Times New Roman"/>
                 <w:noProof/>
                 <w:webHidden/>
                 <w:sz w:val="32"/>
@@ -1408,14 +1286,14 @@
               <w:tab w:val="right" w:leader="dot" w:pos="9016"/>
             </w:tabs>
             <w:rPr>
-              <w:rFonts w:ascii="Times New Roman" w:eastAsiaTheme="minorEastAsia" w:hAnsi="Times New Roman" w:cs="Times New Roman"/>
+              <w:rFonts w:eastAsiaTheme="minorEastAsia"/>
               <w:noProof/>
               <w:sz w:val="32"/>
               <w:szCs w:val="32"/>
               <w:lang w:eastAsia="en-GB"/>
             </w:rPr>
           </w:pPr>
-          <w:hyperlink w:anchor="_Toc52569781" w:history="1">
+          <w:hyperlink w:anchor="_Toc52601023" w:history="1">
             <w:r>
               <w:rPr>
                 <w:rStyle w:val="Hyperlink"/>
@@ -1429,7 +1307,7 @@
             </w:r>
             <w:r>
               <w:rPr>
-                <w:rFonts w:ascii="Times New Roman" w:eastAsiaTheme="minorEastAsia" w:hAnsi="Times New Roman" w:cs="Times New Roman"/>
+                <w:rFonts w:eastAsiaTheme="minorEastAsia"/>
                 <w:noProof/>
                 <w:sz w:val="32"/>
                 <w:szCs w:val="32"/>
@@ -1446,11 +1324,10 @@
                 <w:szCs w:val="32"/>
                 <w:lang w:eastAsia="en-GB"/>
               </w:rPr>
-              <w:t>Period 2: Programming</w:t>
-            </w:r>
-            <w:r>
-              <w:rPr>
-                <w:rFonts w:ascii="Times New Roman" w:hAnsi="Times New Roman" w:cs="Times New Roman"/>
+              <w:t>Period 2(5 weeks): Programming</w:t>
+            </w:r>
+            <w:r>
+              <w:rPr>
                 <w:noProof/>
                 <w:webHidden/>
                 <w:sz w:val="32"/>
@@ -1460,7 +1337,6 @@
             </w:r>
             <w:r>
               <w:rPr>
-                <w:rFonts w:ascii="Times New Roman" w:hAnsi="Times New Roman" w:cs="Times New Roman"/>
                 <w:noProof/>
                 <w:webHidden/>
                 <w:sz w:val="32"/>
@@ -1470,26 +1346,23 @@
             </w:r>
             <w:r>
               <w:rPr>
-                <w:rFonts w:ascii="Times New Roman" w:hAnsi="Times New Roman" w:cs="Times New Roman"/>
-                <w:noProof/>
-                <w:webHidden/>
-                <w:sz w:val="32"/>
-                <w:szCs w:val="32"/>
-              </w:rPr>
-              <w:instrText xml:space="preserve"> PAGEREF _Toc52569781 \h </w:instrText>
-            </w:r>
-            <w:r>
-              <w:rPr>
-                <w:rFonts w:ascii="Times New Roman" w:hAnsi="Times New Roman" w:cs="Times New Roman"/>
-                <w:noProof/>
-                <w:webHidden/>
-                <w:sz w:val="32"/>
-                <w:szCs w:val="32"/>
-              </w:rPr>
-            </w:r>
-            <w:r>
-              <w:rPr>
-                <w:rFonts w:ascii="Times New Roman" w:hAnsi="Times New Roman" w:cs="Times New Roman"/>
+                <w:noProof/>
+                <w:webHidden/>
+                <w:sz w:val="32"/>
+                <w:szCs w:val="32"/>
+              </w:rPr>
+              <w:instrText xml:space="preserve"> PAGEREF _Toc52601023 \h </w:instrText>
+            </w:r>
+            <w:r>
+              <w:rPr>
+                <w:noProof/>
+                <w:webHidden/>
+                <w:sz w:val="32"/>
+                <w:szCs w:val="32"/>
+              </w:rPr>
+            </w:r>
+            <w:r>
+              <w:rPr>
                 <w:noProof/>
                 <w:webHidden/>
                 <w:sz w:val="32"/>
@@ -1499,7 +1372,6 @@
             </w:r>
             <w:r>
               <w:rPr>
-                <w:rFonts w:ascii="Times New Roman" w:hAnsi="Times New Roman" w:cs="Times New Roman"/>
                 <w:noProof/>
                 <w:webHidden/>
                 <w:sz w:val="32"/>
@@ -1509,7 +1381,6 @@
             </w:r>
             <w:r>
               <w:rPr>
-                <w:rFonts w:ascii="Times New Roman" w:hAnsi="Times New Roman" w:cs="Times New Roman"/>
                 <w:noProof/>
                 <w:webHidden/>
                 <w:sz w:val="32"/>
@@ -1527,14 +1398,14 @@
               <w:tab w:val="right" w:leader="dot" w:pos="9016"/>
             </w:tabs>
             <w:rPr>
-              <w:rFonts w:ascii="Times New Roman" w:eastAsiaTheme="minorEastAsia" w:hAnsi="Times New Roman" w:cs="Times New Roman"/>
+              <w:rFonts w:eastAsiaTheme="minorEastAsia"/>
               <w:noProof/>
               <w:sz w:val="32"/>
               <w:szCs w:val="32"/>
               <w:lang w:eastAsia="en-GB"/>
             </w:rPr>
           </w:pPr>
-          <w:hyperlink w:anchor="_Toc52569782" w:history="1">
+          <w:hyperlink w:anchor="_Toc52601024" w:history="1">
             <w:r>
               <w:rPr>
                 <w:rStyle w:val="Hyperlink"/>
@@ -1548,7 +1419,7 @@
             </w:r>
             <w:r>
               <w:rPr>
-                <w:rFonts w:ascii="Times New Roman" w:eastAsiaTheme="minorEastAsia" w:hAnsi="Times New Roman" w:cs="Times New Roman"/>
+                <w:rFonts w:eastAsiaTheme="minorEastAsia"/>
                 <w:noProof/>
                 <w:sz w:val="32"/>
                 <w:szCs w:val="32"/>
@@ -1565,11 +1436,10 @@
                 <w:szCs w:val="32"/>
                 <w:lang w:eastAsia="en-GB"/>
               </w:rPr>
-              <w:t>Period 3: Deliverable</w:t>
-            </w:r>
-            <w:r>
-              <w:rPr>
-                <w:rFonts w:ascii="Times New Roman" w:hAnsi="Times New Roman" w:cs="Times New Roman"/>
+              <w:t>Period 3(2 weeks): Deliverable</w:t>
+            </w:r>
+            <w:r>
+              <w:rPr>
                 <w:noProof/>
                 <w:webHidden/>
                 <w:sz w:val="32"/>
@@ -1579,7 +1449,6 @@
             </w:r>
             <w:r>
               <w:rPr>
-                <w:rFonts w:ascii="Times New Roman" w:hAnsi="Times New Roman" w:cs="Times New Roman"/>
                 <w:noProof/>
                 <w:webHidden/>
                 <w:sz w:val="32"/>
@@ -1589,26 +1458,23 @@
             </w:r>
             <w:r>
               <w:rPr>
-                <w:rFonts w:ascii="Times New Roman" w:hAnsi="Times New Roman" w:cs="Times New Roman"/>
-                <w:noProof/>
-                <w:webHidden/>
-                <w:sz w:val="32"/>
-                <w:szCs w:val="32"/>
-              </w:rPr>
-              <w:instrText xml:space="preserve"> PAGEREF _Toc52569782 \h </w:instrText>
-            </w:r>
-            <w:r>
-              <w:rPr>
-                <w:rFonts w:ascii="Times New Roman" w:hAnsi="Times New Roman" w:cs="Times New Roman"/>
-                <w:noProof/>
-                <w:webHidden/>
-                <w:sz w:val="32"/>
-                <w:szCs w:val="32"/>
-              </w:rPr>
-            </w:r>
-            <w:r>
-              <w:rPr>
-                <w:rFonts w:ascii="Times New Roman" w:hAnsi="Times New Roman" w:cs="Times New Roman"/>
+                <w:noProof/>
+                <w:webHidden/>
+                <w:sz w:val="32"/>
+                <w:szCs w:val="32"/>
+              </w:rPr>
+              <w:instrText xml:space="preserve"> PAGEREF _Toc52601024 \h </w:instrText>
+            </w:r>
+            <w:r>
+              <w:rPr>
+                <w:noProof/>
+                <w:webHidden/>
+                <w:sz w:val="32"/>
+                <w:szCs w:val="32"/>
+              </w:rPr>
+            </w:r>
+            <w:r>
+              <w:rPr>
                 <w:noProof/>
                 <w:webHidden/>
                 <w:sz w:val="32"/>
@@ -1618,7 +1484,6 @@
             </w:r>
             <w:r>
               <w:rPr>
-                <w:rFonts w:ascii="Times New Roman" w:hAnsi="Times New Roman" w:cs="Times New Roman"/>
                 <w:noProof/>
                 <w:webHidden/>
                 <w:sz w:val="32"/>
@@ -1628,7 +1493,6 @@
             </w:r>
             <w:r>
               <w:rPr>
-                <w:rFonts w:ascii="Times New Roman" w:hAnsi="Times New Roman" w:cs="Times New Roman"/>
                 <w:noProof/>
                 <w:webHidden/>
                 <w:sz w:val="32"/>
@@ -1804,7 +1668,7 @@
           <w:lang w:eastAsia="en-GB"/>
         </w:rPr>
       </w:pPr>
-      <w:bookmarkStart w:id="0" w:name="_Toc52569773"/>
+      <w:bookmarkStart w:id="0" w:name="_Toc52601015"/>
       <w:r>
         <w:rPr>
           <w:rFonts w:ascii="Times New Roman" w:hAnsi="Times New Roman" w:cs="Times New Roman"/>
@@ -1862,7 +1726,7 @@
           <w:lang w:eastAsia="en-GB"/>
         </w:rPr>
       </w:pPr>
-      <w:bookmarkStart w:id="1" w:name="_Toc52569774"/>
+      <w:bookmarkStart w:id="1" w:name="_Toc52601016"/>
       <w:r>
         <w:rPr>
           <w:rFonts w:ascii="Times New Roman" w:hAnsi="Times New Roman" w:cs="Times New Roman"/>
@@ -1889,7 +1753,7 @@
           <w:lang w:eastAsia="en-GB"/>
         </w:rPr>
       </w:pPr>
-      <w:bookmarkStart w:id="2" w:name="_Toc52569775"/>
+      <w:bookmarkStart w:id="2" w:name="_Toc52601017"/>
       <w:r>
         <w:rPr>
           <w:rFonts w:ascii="Times New Roman" w:hAnsi="Times New Roman" w:cs="Times New Roman"/>
@@ -2146,6 +2010,31 @@
     </w:p>
     <w:p>
       <w:pPr>
+        <w:pStyle w:val="ListParagraph"/>
+        <w:numPr>
+          <w:ilvl w:val="1"/>
+          <w:numId w:val="18"/>
+        </w:numPr>
+        <w:spacing w:line="360" w:lineRule="auto"/>
+        <w:rPr>
+          <w:rFonts w:ascii="Times New Roman" w:hAnsi="Times New Roman" w:cs="Times New Roman"/>
+          <w:sz w:val="28"/>
+          <w:szCs w:val="28"/>
+          <w:lang w:eastAsia="en-GB"/>
+        </w:rPr>
+      </w:pPr>
+      <w:r>
+        <w:rPr>
+          <w:rFonts w:ascii="Times New Roman" w:hAnsi="Times New Roman" w:cs="Times New Roman"/>
+          <w:sz w:val="28"/>
+          <w:szCs w:val="28"/>
+          <w:lang w:eastAsia="en-GB"/>
+        </w:rPr>
+        <w:t>Display inventory record</w:t>
+      </w:r>
+    </w:p>
+    <w:p>
+      <w:pPr>
         <w:pStyle w:val="Heading2"/>
         <w:numPr>
           <w:ilvl w:val="0"/>
@@ -2159,7 +2048,7 @@
           <w:lang w:eastAsia="en-GB"/>
         </w:rPr>
       </w:pPr>
-      <w:bookmarkStart w:id="3" w:name="_Toc52569776"/>
+      <w:bookmarkStart w:id="3" w:name="_Toc52601018"/>
       <w:r>
         <w:rPr>
           <w:rFonts w:ascii="Times New Roman" w:hAnsi="Times New Roman" w:cs="Times New Roman"/>
@@ -2340,14 +2229,15 @@
           <w:lang w:eastAsia="en-GB"/>
         </w:rPr>
       </w:pPr>
-      <w:bookmarkStart w:id="4" w:name="_Toc52569777"/>
-      <w:r>
-        <w:rPr>
-          <w:rFonts w:ascii="Times New Roman" w:hAnsi="Times New Roman" w:cs="Times New Roman"/>
-          <w:sz w:val="28"/>
-          <w:szCs w:val="28"/>
-          <w:lang w:eastAsia="en-GB"/>
-        </w:rPr>
+      <w:bookmarkStart w:id="4" w:name="_Toc52601019"/>
+      <w:r>
+        <w:rPr>
+          <w:rFonts w:ascii="Times New Roman" w:hAnsi="Times New Roman" w:cs="Times New Roman"/>
+          <w:sz w:val="28"/>
+          <w:szCs w:val="28"/>
+          <w:lang w:eastAsia="en-GB"/>
+        </w:rPr>
+        <w:lastRenderedPageBreak/>
         <w:t>Resource</w:t>
       </w:r>
       <w:bookmarkEnd w:id="4"/>
@@ -2399,7 +2289,6 @@
           <w:szCs w:val="28"/>
           <w:lang w:eastAsia="en-GB"/>
         </w:rPr>
-        <w:lastRenderedPageBreak/>
         <w:t>Long – Developer</w:t>
       </w:r>
     </w:p>
@@ -2418,25 +2307,14 @@
           <w:lang w:eastAsia="en-GB"/>
         </w:rPr>
       </w:pPr>
-      <w:proofErr w:type="spellStart"/>
-      <w:r>
-        <w:rPr>
-          <w:rFonts w:ascii="Times New Roman" w:hAnsi="Times New Roman" w:cs="Times New Roman"/>
-          <w:sz w:val="28"/>
-          <w:szCs w:val="28"/>
-          <w:lang w:eastAsia="en-GB"/>
-        </w:rPr>
-        <w:t>Duy</w:t>
-      </w:r>
-      <w:proofErr w:type="spellEnd"/>
-      <w:r>
-        <w:rPr>
-          <w:rFonts w:ascii="Times New Roman" w:hAnsi="Times New Roman" w:cs="Times New Roman"/>
-          <w:sz w:val="28"/>
-          <w:szCs w:val="28"/>
-          <w:lang w:eastAsia="en-GB"/>
-        </w:rPr>
-        <w:t xml:space="preserve"> </w:t>
+      <w:r>
+        <w:rPr>
+          <w:rFonts w:ascii="Times New Roman" w:hAnsi="Times New Roman" w:cs="Times New Roman"/>
+          <w:sz w:val="28"/>
+          <w:szCs w:val="28"/>
+          <w:lang w:eastAsia="en-GB"/>
+        </w:rPr>
+        <w:t xml:space="preserve">Duy </w:t>
       </w:r>
       <w:r>
         <w:rPr>
@@ -2568,6 +2446,56 @@
     </w:p>
     <w:p>
       <w:pPr>
+        <w:pStyle w:val="ListParagraph"/>
+        <w:numPr>
+          <w:ilvl w:val="1"/>
+          <w:numId w:val="18"/>
+        </w:numPr>
+        <w:spacing w:line="360" w:lineRule="auto"/>
+        <w:rPr>
+          <w:rFonts w:ascii="Times New Roman" w:hAnsi="Times New Roman" w:cs="Times New Roman"/>
+          <w:sz w:val="28"/>
+          <w:szCs w:val="28"/>
+          <w:lang w:eastAsia="en-GB"/>
+        </w:rPr>
+      </w:pPr>
+      <w:r>
+        <w:rPr>
+          <w:rFonts w:ascii="Times New Roman" w:hAnsi="Times New Roman" w:cs="Times New Roman"/>
+          <w:sz w:val="28"/>
+          <w:szCs w:val="28"/>
+          <w:lang w:eastAsia="en-GB"/>
+        </w:rPr>
+        <w:t>Programming language: Dart</w:t>
+      </w:r>
+    </w:p>
+    <w:p>
+      <w:pPr>
+        <w:pStyle w:val="ListParagraph"/>
+        <w:numPr>
+          <w:ilvl w:val="1"/>
+          <w:numId w:val="18"/>
+        </w:numPr>
+        <w:spacing w:line="360" w:lineRule="auto"/>
+        <w:rPr>
+          <w:rFonts w:ascii="Times New Roman" w:hAnsi="Times New Roman" w:cs="Times New Roman"/>
+          <w:sz w:val="28"/>
+          <w:szCs w:val="28"/>
+          <w:lang w:eastAsia="en-GB"/>
+        </w:rPr>
+      </w:pPr>
+      <w:r>
+        <w:rPr>
+          <w:rFonts w:ascii="Times New Roman" w:hAnsi="Times New Roman" w:cs="Times New Roman"/>
+          <w:sz w:val="28"/>
+          <w:szCs w:val="28"/>
+          <w:lang w:eastAsia="en-GB"/>
+        </w:rPr>
+        <w:t>Framework: Flutter</w:t>
+      </w:r>
+    </w:p>
+    <w:p>
+      <w:pPr>
         <w:pStyle w:val="Heading2"/>
         <w:numPr>
           <w:ilvl w:val="0"/>
@@ -2583,6 +2511,7 @@
       </w:pPr>
       <w:bookmarkStart w:id="5" w:name="OLE_LINK3"/>
       <w:bookmarkStart w:id="6" w:name="OLE_LINK4"/>
+      <w:bookmarkStart w:id="7" w:name="_Toc52601020"/>
       <w:r>
         <w:rPr>
           <w:rFonts w:ascii="Times New Roman" w:hAnsi="Times New Roman" w:cs="Times New Roman"/>
@@ -2592,6 +2521,7 @@
         </w:rPr>
         <w:t>Rick and Alternative:</w:t>
       </w:r>
+      <w:bookmarkEnd w:id="7"/>
     </w:p>
     <w:p>
       <w:pPr>
@@ -2608,8 +2538,8 @@
           <w:lang w:eastAsia="en-GB"/>
         </w:rPr>
       </w:pPr>
-      <w:bookmarkStart w:id="7" w:name="OLE_LINK8"/>
-      <w:bookmarkStart w:id="8" w:name="OLE_LINK9"/>
+      <w:bookmarkStart w:id="8" w:name="OLE_LINK8"/>
+      <w:bookmarkStart w:id="9" w:name="OLE_LINK9"/>
       <w:bookmarkEnd w:id="5"/>
       <w:bookmarkEnd w:id="6"/>
       <w:r>
@@ -2910,9 +2840,9 @@
         </w:rPr>
         <w:t xml:space="preserve">: </w:t>
       </w:r>
-      <w:bookmarkStart w:id="9" w:name="OLE_LINK5"/>
-      <w:bookmarkStart w:id="10" w:name="OLE_LINK6"/>
-      <w:bookmarkStart w:id="11" w:name="OLE_LINK7"/>
+      <w:bookmarkStart w:id="10" w:name="OLE_LINK5"/>
+      <w:bookmarkStart w:id="11" w:name="OLE_LINK6"/>
+      <w:bookmarkStart w:id="12" w:name="OLE_LINK7"/>
       <w:r>
         <w:rPr>
           <w:rFonts w:ascii="Times New Roman" w:hAnsi="Times New Roman" w:cs="Times New Roman"/>
@@ -2940,7 +2870,7 @@
         </w:rPr>
         <w:t xml:space="preserve"> new if necessary. </w:t>
       </w:r>
-      <w:bookmarkEnd w:id="9"/>
+      <w:bookmarkEnd w:id="10"/>
     </w:p>
     <w:p>
       <w:pPr>
@@ -2957,11 +2887,11 @@
           <w:lang w:eastAsia="en-GB"/>
         </w:rPr>
       </w:pPr>
-      <w:bookmarkStart w:id="12" w:name="_Toc52569779"/>
-      <w:bookmarkEnd w:id="7"/>
+      <w:bookmarkStart w:id="13" w:name="_Toc52601021"/>
       <w:bookmarkEnd w:id="8"/>
-      <w:bookmarkEnd w:id="10"/>
+      <w:bookmarkEnd w:id="9"/>
       <w:bookmarkEnd w:id="11"/>
+      <w:bookmarkEnd w:id="12"/>
       <w:r>
         <w:rPr>
           <w:rFonts w:ascii="Times New Roman" w:hAnsi="Times New Roman" w:cs="Times New Roman"/>
@@ -2971,7 +2901,7 @@
         </w:rPr>
         <w:t>Schedule</w:t>
       </w:r>
-      <w:bookmarkEnd w:id="12"/>
+      <w:bookmarkEnd w:id="13"/>
     </w:p>
     <w:p>
       <w:pPr>
@@ -2982,13 +2912,17 @@
         </w:numPr>
         <w:rPr>
           <w:rFonts w:ascii="Times New Roman" w:hAnsi="Times New Roman" w:cs="Times New Roman"/>
-          <w:lang w:eastAsia="en-GB"/>
-        </w:rPr>
-      </w:pPr>
-      <w:bookmarkStart w:id="13" w:name="_Toc52569780"/>
-      <w:r>
-        <w:rPr>
-          <w:rFonts w:ascii="Times New Roman" w:hAnsi="Times New Roman" w:cs="Times New Roman"/>
+          <w:sz w:val="28"/>
+          <w:szCs w:val="28"/>
+          <w:lang w:eastAsia="en-GB"/>
+        </w:rPr>
+      </w:pPr>
+      <w:bookmarkStart w:id="14" w:name="_Toc52601022"/>
+      <w:r>
+        <w:rPr>
+          <w:rFonts w:ascii="Times New Roman" w:hAnsi="Times New Roman" w:cs="Times New Roman"/>
+          <w:sz w:val="28"/>
+          <w:szCs w:val="28"/>
           <w:lang w:eastAsia="en-GB"/>
         </w:rPr>
         <w:t>Period 1</w:t>
@@ -2996,6 +2930,8 @@
       <w:r>
         <w:rPr>
           <w:rFonts w:ascii="Times New Roman" w:hAnsi="Times New Roman" w:cs="Times New Roman"/>
+          <w:sz w:val="28"/>
+          <w:szCs w:val="28"/>
           <w:lang w:eastAsia="en-GB"/>
         </w:rPr>
         <w:t>(1 week)</w:t>
@@ -3003,6 +2939,8 @@
       <w:r>
         <w:rPr>
           <w:rFonts w:ascii="Times New Roman" w:hAnsi="Times New Roman" w:cs="Times New Roman"/>
+          <w:sz w:val="28"/>
+          <w:szCs w:val="28"/>
           <w:lang w:eastAsia="en-GB"/>
         </w:rPr>
         <w:t>: Brainstormin</w:t>
@@ -3010,11 +2948,13 @@
       <w:r>
         <w:rPr>
           <w:rFonts w:ascii="Times New Roman" w:hAnsi="Times New Roman" w:cs="Times New Roman"/>
+          <w:sz w:val="28"/>
+          <w:szCs w:val="28"/>
           <w:lang w:eastAsia="en-GB"/>
         </w:rPr>
         <w:t>g</w:t>
       </w:r>
-      <w:bookmarkEnd w:id="13"/>
+      <w:bookmarkEnd w:id="14"/>
     </w:p>
     <w:p>
       <w:pPr>
@@ -3091,6 +3031,78 @@
     </w:p>
     <w:p>
       <w:pPr>
+        <w:pStyle w:val="ListParagraph"/>
+        <w:numPr>
+          <w:ilvl w:val="0"/>
+          <w:numId w:val="18"/>
+        </w:numPr>
+        <w:rPr>
+          <w:rFonts w:ascii="Times New Roman" w:hAnsi="Times New Roman" w:cs="Times New Roman"/>
+          <w:sz w:val="28"/>
+          <w:szCs w:val="28"/>
+          <w:lang w:eastAsia="en-GB"/>
+        </w:rPr>
+      </w:pPr>
+      <w:r>
+        <w:rPr>
+          <w:rFonts w:ascii="Times New Roman" w:hAnsi="Times New Roman" w:cs="Times New Roman"/>
+          <w:sz w:val="28"/>
+          <w:szCs w:val="28"/>
+          <w:lang w:eastAsia="en-GB"/>
+        </w:rPr>
+        <w:t>Design</w:t>
+      </w:r>
+    </w:p>
+    <w:p>
+      <w:pPr>
+        <w:pStyle w:val="ListParagraph"/>
+        <w:numPr>
+          <w:ilvl w:val="1"/>
+          <w:numId w:val="18"/>
+        </w:numPr>
+        <w:rPr>
+          <w:rFonts w:ascii="Times New Roman" w:hAnsi="Times New Roman" w:cs="Times New Roman"/>
+          <w:sz w:val="28"/>
+          <w:szCs w:val="28"/>
+          <w:lang w:eastAsia="en-GB"/>
+        </w:rPr>
+      </w:pPr>
+      <w:r>
+        <w:rPr>
+          <w:rFonts w:ascii="Times New Roman" w:hAnsi="Times New Roman" w:cs="Times New Roman"/>
+          <w:sz w:val="28"/>
+          <w:szCs w:val="28"/>
+          <w:lang w:eastAsia="en-GB"/>
+        </w:rPr>
+        <w:t>Find appropriate theme for application</w:t>
+      </w:r>
+    </w:p>
+    <w:p>
+      <w:pPr>
+        <w:pStyle w:val="ListParagraph"/>
+        <w:numPr>
+          <w:ilvl w:val="1"/>
+          <w:numId w:val="18"/>
+        </w:numPr>
+        <w:rPr>
+          <w:rFonts w:ascii="Times New Roman" w:hAnsi="Times New Roman" w:cs="Times New Roman"/>
+          <w:sz w:val="28"/>
+          <w:szCs w:val="28"/>
+          <w:lang w:eastAsia="en-GB"/>
+        </w:rPr>
+      </w:pPr>
+      <w:r>
+        <w:rPr>
+          <w:rFonts w:ascii="Times New Roman" w:hAnsi="Times New Roman" w:cs="Times New Roman"/>
+          <w:sz w:val="28"/>
+          <w:szCs w:val="28"/>
+          <w:lang w:eastAsia="en-GB"/>
+        </w:rPr>
+        <w:t>Get idea by observing other application</w:t>
+      </w:r>
+    </w:p>
+    <w:p>
+      <w:pPr>
         <w:pStyle w:val="Heading2"/>
         <w:numPr>
           <w:ilvl w:val="0"/>
@@ -3098,20 +3110,27 @@
         </w:numPr>
         <w:rPr>
           <w:rFonts w:ascii="Times New Roman" w:hAnsi="Times New Roman" w:cs="Times New Roman"/>
-          <w:lang w:eastAsia="en-GB"/>
-        </w:rPr>
-      </w:pPr>
-      <w:bookmarkStart w:id="14" w:name="_Toc52569781"/>
-      <w:r>
-        <w:rPr>
-          <w:rFonts w:ascii="Times New Roman" w:hAnsi="Times New Roman" w:cs="Times New Roman"/>
-          <w:lang w:eastAsia="en-GB"/>
-        </w:rPr>
+          <w:sz w:val="28"/>
+          <w:szCs w:val="28"/>
+          <w:lang w:eastAsia="en-GB"/>
+        </w:rPr>
+      </w:pPr>
+      <w:bookmarkStart w:id="15" w:name="_Toc52601023"/>
+      <w:r>
+        <w:rPr>
+          <w:rFonts w:ascii="Times New Roman" w:hAnsi="Times New Roman" w:cs="Times New Roman"/>
+          <w:sz w:val="28"/>
+          <w:szCs w:val="28"/>
+          <w:lang w:eastAsia="en-GB"/>
+        </w:rPr>
+        <w:lastRenderedPageBreak/>
         <w:t>Period 2</w:t>
       </w:r>
       <w:r>
         <w:rPr>
           <w:rFonts w:ascii="Times New Roman" w:hAnsi="Times New Roman" w:cs="Times New Roman"/>
+          <w:sz w:val="28"/>
+          <w:szCs w:val="28"/>
           <w:lang w:eastAsia="en-GB"/>
         </w:rPr>
         <w:t>(5 weeks)</w:t>
@@ -3119,11 +3138,13 @@
       <w:r>
         <w:rPr>
           <w:rFonts w:ascii="Times New Roman" w:hAnsi="Times New Roman" w:cs="Times New Roman"/>
+          <w:sz w:val="28"/>
+          <w:szCs w:val="28"/>
           <w:lang w:eastAsia="en-GB"/>
         </w:rPr>
         <w:t>: Programming</w:t>
       </w:r>
-      <w:bookmarkEnd w:id="14"/>
+      <w:bookmarkEnd w:id="15"/>
     </w:p>
     <w:p>
       <w:pPr>
@@ -3215,13 +3236,17 @@
         </w:numPr>
         <w:rPr>
           <w:rFonts w:ascii="Times New Roman" w:hAnsi="Times New Roman" w:cs="Times New Roman"/>
-          <w:lang w:eastAsia="en-GB"/>
-        </w:rPr>
-      </w:pPr>
-      <w:bookmarkStart w:id="15" w:name="_Toc52569782"/>
-      <w:r>
-        <w:rPr>
-          <w:rFonts w:ascii="Times New Roman" w:hAnsi="Times New Roman" w:cs="Times New Roman"/>
+          <w:sz w:val="28"/>
+          <w:szCs w:val="28"/>
+          <w:lang w:eastAsia="en-GB"/>
+        </w:rPr>
+      </w:pPr>
+      <w:bookmarkStart w:id="16" w:name="_Toc52601024"/>
+      <w:r>
+        <w:rPr>
+          <w:rFonts w:ascii="Times New Roman" w:hAnsi="Times New Roman" w:cs="Times New Roman"/>
+          <w:sz w:val="28"/>
+          <w:szCs w:val="28"/>
           <w:lang w:eastAsia="en-GB"/>
         </w:rPr>
         <w:t>Period 3</w:t>
@@ -3229,6 +3254,8 @@
       <w:r>
         <w:rPr>
           <w:rFonts w:ascii="Times New Roman" w:hAnsi="Times New Roman" w:cs="Times New Roman"/>
+          <w:sz w:val="28"/>
+          <w:szCs w:val="28"/>
           <w:lang w:eastAsia="en-GB"/>
         </w:rPr>
         <w:t>(2 weeks)</w:t>
@@ -3236,22 +3263,35 @@
       <w:r>
         <w:rPr>
           <w:rFonts w:ascii="Times New Roman" w:hAnsi="Times New Roman" w:cs="Times New Roman"/>
+          <w:sz w:val="28"/>
+          <w:szCs w:val="28"/>
           <w:lang w:eastAsia="en-GB"/>
         </w:rPr>
         <w:t xml:space="preserve">: </w:t>
       </w:r>
-      <w:bookmarkStart w:id="16" w:name="OLE_LINK10"/>
-      <w:bookmarkStart w:id="17" w:name="OLE_LINK11"/>
-      <w:r>
-        <w:rPr>
-          <w:rFonts w:ascii="Times New Roman" w:hAnsi="Times New Roman" w:cs="Times New Roman"/>
-          <w:lang w:eastAsia="en-GB"/>
-        </w:rPr>
-        <w:t>Deliverable</w:t>
-      </w:r>
-      <w:bookmarkEnd w:id="15"/>
+      <w:bookmarkStart w:id="17" w:name="OLE_LINK10"/>
+      <w:bookmarkStart w:id="18" w:name="OLE_LINK11"/>
+      <w:r>
+        <w:rPr>
+          <w:rFonts w:ascii="Times New Roman" w:hAnsi="Times New Roman" w:cs="Times New Roman"/>
+          <w:sz w:val="28"/>
+          <w:szCs w:val="28"/>
+          <w:lang w:eastAsia="en-GB"/>
+        </w:rPr>
+        <w:t>Delive</w:t>
+      </w:r>
       <w:bookmarkEnd w:id="16"/>
       <w:bookmarkEnd w:id="17"/>
+      <w:bookmarkEnd w:id="18"/>
+      <w:r>
+        <w:rPr>
+          <w:rFonts w:ascii="Times New Roman" w:hAnsi="Times New Roman" w:cs="Times New Roman"/>
+          <w:sz w:val="28"/>
+          <w:szCs w:val="28"/>
+          <w:lang w:eastAsia="en-GB"/>
+        </w:rPr>
+        <w:t>ring</w:t>
+      </w:r>
     </w:p>
     <w:p>
       <w:pPr>
@@ -3339,8 +3379,6 @@
         </w:rPr>
         <w:t>.</w:t>
       </w:r>
-      <w:bookmarkStart w:id="18" w:name="_GoBack"/>
-      <w:bookmarkEnd w:id="18"/>
     </w:p>
     <w:p>
       <w:pPr>
@@ -3370,6 +3408,54 @@
       <w:pPr>
         <w:pStyle w:val="ListParagraph"/>
         <w:numPr>
+          <w:ilvl w:val="1"/>
+          <w:numId w:val="18"/>
+        </w:numPr>
+        <w:rPr>
+          <w:rFonts w:ascii="Times New Roman" w:hAnsi="Times New Roman" w:cs="Times New Roman"/>
+          <w:sz w:val="28"/>
+          <w:szCs w:val="28"/>
+          <w:lang w:eastAsia="en-GB"/>
+        </w:rPr>
+      </w:pPr>
+      <w:r>
+        <w:rPr>
+          <w:rFonts w:ascii="Times New Roman" w:hAnsi="Times New Roman" w:cs="Times New Roman"/>
+          <w:sz w:val="28"/>
+          <w:szCs w:val="28"/>
+          <w:lang w:eastAsia="en-GB"/>
+        </w:rPr>
+        <w:t>App store</w:t>
+      </w:r>
+    </w:p>
+    <w:p>
+      <w:pPr>
+        <w:pStyle w:val="ListParagraph"/>
+        <w:numPr>
+          <w:ilvl w:val="1"/>
+          <w:numId w:val="18"/>
+        </w:numPr>
+        <w:rPr>
+          <w:rFonts w:ascii="Times New Roman" w:hAnsi="Times New Roman" w:cs="Times New Roman"/>
+          <w:sz w:val="28"/>
+          <w:szCs w:val="28"/>
+          <w:lang w:eastAsia="en-GB"/>
+        </w:rPr>
+      </w:pPr>
+      <w:r>
+        <w:rPr>
+          <w:rFonts w:ascii="Times New Roman" w:hAnsi="Times New Roman" w:cs="Times New Roman"/>
+          <w:sz w:val="28"/>
+          <w:szCs w:val="28"/>
+          <w:lang w:eastAsia="en-GB"/>
+        </w:rPr>
+        <w:t>Google Play</w:t>
+      </w:r>
+    </w:p>
+    <w:p>
+      <w:pPr>
+        <w:pStyle w:val="ListParagraph"/>
+        <w:numPr>
           <w:ilvl w:val="0"/>
           <w:numId w:val="18"/>
         </w:numPr>
@@ -3392,444 +3478,50 @@
     </w:p>
     <w:p>
       <w:pPr>
-        <w:spacing w:line="360" w:lineRule="auto"/>
-        <w:rPr>
-          <w:rFonts w:ascii="Times New Roman" w:eastAsia="Times New Roman" w:hAnsi="Times New Roman" w:cs="Times New Roman"/>
-          <w:sz w:val="28"/>
-          <w:szCs w:val="28"/>
-          <w:lang w:eastAsia="en-GB"/>
-        </w:rPr>
-      </w:pPr>
-      <w:r>
-        <w:rPr>
-          <w:rFonts w:ascii="Times New Roman" w:eastAsia="Times New Roman" w:hAnsi="Times New Roman" w:cs="Times New Roman"/>
-          <w:b/>
-          <w:bCs/>
-          <w:color w:val="000000"/>
-          <w:sz w:val="28"/>
-          <w:szCs w:val="28"/>
-          <w:lang w:eastAsia="en-GB"/>
-        </w:rPr>
-        <w:lastRenderedPageBreak/>
-        <w:t xml:space="preserve">week 1: Find requirements and information of topic </w:t>
-      </w:r>
-      <w:r>
-        <w:rPr>
-          <w:rFonts w:ascii="Times New Roman" w:eastAsia="Times New Roman" w:hAnsi="Times New Roman" w:cs="Times New Roman"/>
-          <w:b/>
-          <w:bCs/>
-          <w:color w:val="000000"/>
-          <w:sz w:val="28"/>
-          <w:szCs w:val="28"/>
-          <w:lang w:eastAsia="en-GB"/>
-        </w:rPr>
-        <w:t xml:space="preserve">– </w:t>
-      </w:r>
-      <w:proofErr w:type="spellStart"/>
-      <w:r>
-        <w:rPr>
-          <w:rFonts w:ascii="Times New Roman" w:eastAsia="Times New Roman" w:hAnsi="Times New Roman" w:cs="Times New Roman"/>
-          <w:b/>
-          <w:bCs/>
-          <w:color w:val="000000"/>
-          <w:sz w:val="28"/>
-          <w:szCs w:val="28"/>
-          <w:lang w:eastAsia="en-GB"/>
-        </w:rPr>
-        <w:t>Duy</w:t>
-      </w:r>
-      <w:proofErr w:type="spellEnd"/>
-      <w:r>
-        <w:rPr>
-          <w:rFonts w:ascii="Times New Roman" w:eastAsia="Times New Roman" w:hAnsi="Times New Roman" w:cs="Times New Roman"/>
-          <w:b/>
-          <w:bCs/>
-          <w:color w:val="000000"/>
-          <w:sz w:val="28"/>
-          <w:szCs w:val="28"/>
-          <w:lang w:eastAsia="en-GB"/>
-        </w:rPr>
-        <w:t>,</w:t>
-      </w:r>
-      <w:r>
-        <w:rPr>
-          <w:rFonts w:ascii="Times New Roman" w:eastAsia="Times New Roman" w:hAnsi="Times New Roman" w:cs="Times New Roman"/>
-          <w:b/>
-          <w:bCs/>
-          <w:color w:val="000000"/>
-          <w:sz w:val="28"/>
-          <w:szCs w:val="28"/>
-          <w:lang w:eastAsia="en-GB"/>
-        </w:rPr>
-        <w:t xml:space="preserve"> </w:t>
-      </w:r>
-      <w:r>
-        <w:rPr>
-          <w:rFonts w:ascii="Times New Roman" w:eastAsia="Times New Roman" w:hAnsi="Times New Roman" w:cs="Times New Roman"/>
-          <w:b/>
-          <w:bCs/>
-          <w:color w:val="000000"/>
-          <w:sz w:val="28"/>
-          <w:szCs w:val="28"/>
-          <w:lang w:eastAsia="en-GB"/>
-        </w:rPr>
-        <w:t xml:space="preserve">Long, </w:t>
-      </w:r>
-      <w:proofErr w:type="spellStart"/>
-      <w:r>
-        <w:rPr>
-          <w:rFonts w:ascii="Times New Roman" w:eastAsia="Times New Roman" w:hAnsi="Times New Roman" w:cs="Times New Roman"/>
-          <w:b/>
-          <w:bCs/>
-          <w:color w:val="000000"/>
-          <w:sz w:val="28"/>
-          <w:szCs w:val="28"/>
-          <w:lang w:eastAsia="en-GB"/>
-        </w:rPr>
-        <w:t>Bảo</w:t>
-      </w:r>
-      <w:proofErr w:type="spellEnd"/>
-    </w:p>
-    <w:p>
-      <w:pPr>
+        <w:pStyle w:val="ListParagraph"/>
         <w:numPr>
-          <w:ilvl w:val="0"/>
-          <w:numId w:val="12"/>
+          <w:ilvl w:val="1"/>
+          <w:numId w:val="18"/>
         </w:numPr>
-        <w:spacing w:line="360" w:lineRule="auto"/>
-        <w:textAlignment w:val="baseline"/>
-        <w:rPr>
-          <w:rFonts w:ascii="Times New Roman" w:eastAsia="Times New Roman" w:hAnsi="Times New Roman" w:cs="Times New Roman"/>
-          <w:b/>
-          <w:bCs/>
-          <w:color w:val="000000"/>
-          <w:sz w:val="28"/>
-          <w:szCs w:val="28"/>
-          <w:lang w:eastAsia="en-GB"/>
-        </w:rPr>
-      </w:pPr>
-      <w:r>
-        <w:rPr>
-          <w:rFonts w:ascii="Times New Roman" w:eastAsia="Times New Roman" w:hAnsi="Times New Roman" w:cs="Times New Roman"/>
-          <w:color w:val="000000"/>
-          <w:sz w:val="28"/>
-          <w:szCs w:val="28"/>
-          <w:lang w:eastAsia="en-GB"/>
-        </w:rPr>
-        <w:t>Pharmacy Application i</w:t>
-      </w:r>
-      <w:r>
-        <w:rPr>
-          <w:rFonts w:ascii="Times New Roman" w:eastAsia="Times New Roman" w:hAnsi="Times New Roman" w:cs="Times New Roman"/>
-          <w:color w:val="000000"/>
-          <w:sz w:val="28"/>
-          <w:szCs w:val="28"/>
-          <w:lang w:eastAsia="en-GB"/>
-        </w:rPr>
-        <w:t>nclude: medicine bill, invoices</w:t>
-      </w:r>
-      <w:r>
-        <w:rPr>
-          <w:rFonts w:ascii="Times New Roman" w:eastAsia="Times New Roman" w:hAnsi="Times New Roman" w:cs="Times New Roman"/>
-          <w:color w:val="000000"/>
-          <w:sz w:val="28"/>
-          <w:szCs w:val="28"/>
-          <w:lang w:eastAsia="en-GB"/>
-        </w:rPr>
-        <w:t>, information of customer and provider, medicine.</w:t>
-      </w:r>
-      <w:r>
-        <w:rPr>
-          <w:rFonts w:ascii="Times New Roman" w:eastAsia="Times New Roman" w:hAnsi="Times New Roman" w:cs="Times New Roman"/>
-          <w:b/>
-          <w:bCs/>
-          <w:color w:val="000000"/>
-          <w:sz w:val="28"/>
-          <w:szCs w:val="28"/>
-          <w:lang w:eastAsia="en-GB"/>
-        </w:rPr>
-        <w:t> </w:t>
-      </w:r>
-    </w:p>
-    <w:p>
-      <w:pPr>
-        <w:spacing w:line="360" w:lineRule="auto"/>
-        <w:rPr>
-          <w:rFonts w:ascii="Times New Roman" w:eastAsia="Times New Roman" w:hAnsi="Times New Roman" w:cs="Times New Roman"/>
-          <w:sz w:val="28"/>
-          <w:szCs w:val="28"/>
-          <w:lang w:eastAsia="en-GB"/>
-        </w:rPr>
-      </w:pPr>
-      <w:r>
-        <w:rPr>
-          <w:rFonts w:ascii="Times New Roman" w:eastAsia="Times New Roman" w:hAnsi="Times New Roman" w:cs="Times New Roman"/>
-          <w:b/>
-          <w:bCs/>
-          <w:color w:val="000000"/>
-          <w:sz w:val="28"/>
-          <w:szCs w:val="28"/>
-          <w:lang w:eastAsia="en-GB"/>
-        </w:rPr>
-        <w:t>week 2-</w:t>
-      </w:r>
-      <w:proofErr w:type="gramStart"/>
-      <w:r>
-        <w:rPr>
-          <w:rFonts w:ascii="Times New Roman" w:eastAsia="Times New Roman" w:hAnsi="Times New Roman" w:cs="Times New Roman"/>
-          <w:b/>
-          <w:bCs/>
-          <w:color w:val="000000"/>
-          <w:sz w:val="28"/>
-          <w:szCs w:val="28"/>
-          <w:lang w:eastAsia="en-GB"/>
-        </w:rPr>
-        <w:t>5 :</w:t>
-      </w:r>
-      <w:proofErr w:type="gramEnd"/>
-      <w:r>
-        <w:rPr>
-          <w:rFonts w:ascii="Times New Roman" w:eastAsia="Times New Roman" w:hAnsi="Times New Roman" w:cs="Times New Roman"/>
-          <w:b/>
-          <w:bCs/>
-          <w:color w:val="000000"/>
-          <w:sz w:val="28"/>
-          <w:szCs w:val="28"/>
-          <w:lang w:eastAsia="en-GB"/>
-        </w:rPr>
-        <w:t xml:space="preserve"> Design database</w:t>
-      </w:r>
-    </w:p>
-    <w:p>
-      <w:pPr>
+        <w:rPr>
+          <w:rFonts w:ascii="Times New Roman" w:hAnsi="Times New Roman" w:cs="Times New Roman"/>
+          <w:sz w:val="28"/>
+          <w:szCs w:val="28"/>
+          <w:lang w:eastAsia="en-GB"/>
+        </w:rPr>
+      </w:pPr>
+      <w:r>
+        <w:rPr>
+          <w:rFonts w:ascii="Times New Roman" w:hAnsi="Times New Roman" w:cs="Times New Roman"/>
+          <w:sz w:val="28"/>
+          <w:szCs w:val="28"/>
+          <w:lang w:eastAsia="en-GB"/>
+        </w:rPr>
+        <w:t>Slide</w:t>
+      </w:r>
+    </w:p>
+    <w:p>
+      <w:pPr>
+        <w:pStyle w:val="ListParagraph"/>
         <w:numPr>
-          <w:ilvl w:val="0"/>
-          <w:numId w:val="13"/>
+          <w:ilvl w:val="1"/>
+          <w:numId w:val="18"/>
         </w:numPr>
-        <w:spacing w:after="0" w:line="360" w:lineRule="auto"/>
-        <w:textAlignment w:val="baseline"/>
-        <w:rPr>
-          <w:rFonts w:ascii="Times New Roman" w:eastAsia="Times New Roman" w:hAnsi="Times New Roman" w:cs="Times New Roman"/>
-          <w:color w:val="000000"/>
-          <w:sz w:val="28"/>
-          <w:szCs w:val="28"/>
-          <w:lang w:eastAsia="en-GB"/>
-        </w:rPr>
-      </w:pPr>
-      <w:r>
-        <w:rPr>
-          <w:rFonts w:ascii="Times New Roman" w:eastAsia="Times New Roman" w:hAnsi="Times New Roman" w:cs="Times New Roman"/>
-          <w:color w:val="222222"/>
-          <w:sz w:val="28"/>
-          <w:szCs w:val="28"/>
-          <w:shd w:val="clear" w:color="auto" w:fill="FFFFFF"/>
-          <w:lang w:eastAsia="en-GB"/>
-        </w:rPr>
-        <w:t xml:space="preserve">The purpose of pharmacy database: </w:t>
-      </w:r>
-      <w:r>
-        <w:rPr>
-          <w:rFonts w:ascii="Times New Roman" w:eastAsia="Times New Roman" w:hAnsi="Times New Roman" w:cs="Times New Roman"/>
-          <w:color w:val="1E1E1E"/>
-          <w:sz w:val="28"/>
-          <w:szCs w:val="28"/>
-          <w:shd w:val="clear" w:color="auto" w:fill="FFFFFF"/>
-          <w:lang w:eastAsia="en-GB"/>
-        </w:rPr>
-        <w:t xml:space="preserve">keeps a list of customer information, medicine information for the purpose of producing medicine bills, invoices and generates </w:t>
-      </w:r>
-      <w:proofErr w:type="gramStart"/>
-      <w:r>
-        <w:rPr>
-          <w:rFonts w:ascii="Times New Roman" w:eastAsia="Times New Roman" w:hAnsi="Times New Roman" w:cs="Times New Roman"/>
-          <w:color w:val="1E1E1E"/>
-          <w:sz w:val="28"/>
-          <w:szCs w:val="28"/>
-          <w:shd w:val="clear" w:color="auto" w:fill="FFFFFF"/>
-          <w:lang w:eastAsia="en-GB"/>
-        </w:rPr>
-        <w:t>reports.(</w:t>
-      </w:r>
-      <w:proofErr w:type="gramEnd"/>
-      <w:r>
-        <w:rPr>
-          <w:rFonts w:ascii="Times New Roman" w:eastAsia="Times New Roman" w:hAnsi="Times New Roman" w:cs="Times New Roman"/>
-          <w:color w:val="1E1E1E"/>
-          <w:sz w:val="28"/>
-          <w:szCs w:val="28"/>
-          <w:shd w:val="clear" w:color="auto" w:fill="FFFFFF"/>
-          <w:lang w:eastAsia="en-GB"/>
-        </w:rPr>
-        <w:t>Long)</w:t>
-      </w:r>
-    </w:p>
-    <w:p>
-      <w:pPr>
-        <w:numPr>
-          <w:ilvl w:val="0"/>
-          <w:numId w:val="13"/>
-        </w:numPr>
-        <w:spacing w:after="0" w:line="360" w:lineRule="auto"/>
-        <w:textAlignment w:val="baseline"/>
-        <w:rPr>
-          <w:rFonts w:ascii="Times New Roman" w:eastAsia="Times New Roman" w:hAnsi="Times New Roman" w:cs="Times New Roman"/>
-          <w:color w:val="222222"/>
-          <w:sz w:val="28"/>
-          <w:szCs w:val="28"/>
-          <w:lang w:eastAsia="en-GB"/>
-        </w:rPr>
-      </w:pPr>
-      <w:r>
-        <w:rPr>
-          <w:rFonts w:ascii="Times New Roman" w:eastAsia="Times New Roman" w:hAnsi="Times New Roman" w:cs="Times New Roman"/>
-          <w:color w:val="1E1E1E"/>
-          <w:sz w:val="28"/>
-          <w:szCs w:val="28"/>
-          <w:shd w:val="clear" w:color="auto" w:fill="FFFFFF"/>
-          <w:lang w:eastAsia="en-GB"/>
-        </w:rPr>
-        <w:t xml:space="preserve">Find and organize the information </w:t>
-      </w:r>
-      <w:proofErr w:type="gramStart"/>
-      <w:r>
-        <w:rPr>
-          <w:rFonts w:ascii="Times New Roman" w:eastAsia="Times New Roman" w:hAnsi="Times New Roman" w:cs="Times New Roman"/>
-          <w:color w:val="1E1E1E"/>
-          <w:sz w:val="28"/>
-          <w:szCs w:val="28"/>
-          <w:shd w:val="clear" w:color="auto" w:fill="FFFFFF"/>
-          <w:lang w:eastAsia="en-GB"/>
-        </w:rPr>
-        <w:t>required ,</w:t>
-      </w:r>
-      <w:proofErr w:type="gramEnd"/>
-      <w:r>
-        <w:rPr>
-          <w:rFonts w:ascii="Times New Roman" w:eastAsia="Times New Roman" w:hAnsi="Times New Roman" w:cs="Times New Roman"/>
-          <w:color w:val="1E1E1E"/>
-          <w:sz w:val="28"/>
-          <w:szCs w:val="28"/>
-          <w:shd w:val="clear" w:color="auto" w:fill="FFFFFF"/>
-          <w:lang w:eastAsia="en-GB"/>
-        </w:rPr>
-        <w:t xml:space="preserve"> divide the information into tables and columns.(Long)</w:t>
-      </w:r>
-    </w:p>
-    <w:p>
-      <w:pPr>
-        <w:numPr>
-          <w:ilvl w:val="0"/>
-          <w:numId w:val="13"/>
-        </w:numPr>
-        <w:spacing w:after="0" w:line="360" w:lineRule="auto"/>
-        <w:textAlignment w:val="baseline"/>
-        <w:rPr>
-          <w:rFonts w:ascii="Times New Roman" w:eastAsia="Times New Roman" w:hAnsi="Times New Roman" w:cs="Times New Roman"/>
-          <w:color w:val="1E1E1E"/>
-          <w:sz w:val="28"/>
-          <w:szCs w:val="28"/>
-          <w:lang w:eastAsia="en-GB"/>
-        </w:rPr>
-      </w:pPr>
-      <w:r>
-        <w:rPr>
-          <w:rFonts w:ascii="Times New Roman" w:eastAsia="Times New Roman" w:hAnsi="Times New Roman" w:cs="Times New Roman"/>
-          <w:color w:val="1E1E1E"/>
-          <w:sz w:val="28"/>
-          <w:szCs w:val="28"/>
-          <w:shd w:val="clear" w:color="auto" w:fill="FFFFFF"/>
-          <w:lang w:eastAsia="en-GB"/>
-        </w:rPr>
-        <w:t xml:space="preserve">Specify primary keys and set up the table </w:t>
-      </w:r>
-      <w:proofErr w:type="gramStart"/>
-      <w:r>
-        <w:rPr>
-          <w:rFonts w:ascii="Times New Roman" w:eastAsia="Times New Roman" w:hAnsi="Times New Roman" w:cs="Times New Roman"/>
-          <w:color w:val="1E1E1E"/>
-          <w:sz w:val="28"/>
-          <w:szCs w:val="28"/>
-          <w:shd w:val="clear" w:color="auto" w:fill="FFFFFF"/>
-          <w:lang w:eastAsia="en-GB"/>
-        </w:rPr>
-        <w:t>relationships.(</w:t>
-      </w:r>
-      <w:proofErr w:type="spellStart"/>
-      <w:proofErr w:type="gramEnd"/>
-      <w:r>
-        <w:rPr>
-          <w:rFonts w:ascii="Times New Roman" w:eastAsia="Times New Roman" w:hAnsi="Times New Roman" w:cs="Times New Roman"/>
-          <w:color w:val="1E1E1E"/>
-          <w:sz w:val="28"/>
-          <w:szCs w:val="28"/>
-          <w:shd w:val="clear" w:color="auto" w:fill="FFFFFF"/>
-          <w:lang w:eastAsia="en-GB"/>
-        </w:rPr>
-        <w:t>Bảo</w:t>
-      </w:r>
-      <w:proofErr w:type="spellEnd"/>
-      <w:r>
-        <w:rPr>
-          <w:rFonts w:ascii="Times New Roman" w:eastAsia="Times New Roman" w:hAnsi="Times New Roman" w:cs="Times New Roman"/>
-          <w:color w:val="1E1E1E"/>
-          <w:sz w:val="28"/>
-          <w:szCs w:val="28"/>
-          <w:shd w:val="clear" w:color="auto" w:fill="FFFFFF"/>
-          <w:lang w:eastAsia="en-GB"/>
-        </w:rPr>
-        <w:t>)</w:t>
-      </w:r>
-    </w:p>
-    <w:p>
-      <w:pPr>
-        <w:numPr>
-          <w:ilvl w:val="0"/>
-          <w:numId w:val="13"/>
-        </w:numPr>
-        <w:spacing w:line="360" w:lineRule="auto"/>
-        <w:textAlignment w:val="baseline"/>
-        <w:rPr>
-          <w:rFonts w:ascii="Times New Roman" w:eastAsia="Times New Roman" w:hAnsi="Times New Roman" w:cs="Times New Roman"/>
-          <w:color w:val="1E1E1E"/>
-          <w:sz w:val="28"/>
-          <w:szCs w:val="28"/>
-          <w:lang w:eastAsia="en-GB"/>
-        </w:rPr>
-      </w:pPr>
-      <w:r>
-        <w:rPr>
-          <w:rFonts w:ascii="Times New Roman" w:eastAsia="Times New Roman" w:hAnsi="Times New Roman" w:cs="Times New Roman"/>
-          <w:color w:val="1E1E1E"/>
-          <w:sz w:val="28"/>
-          <w:szCs w:val="28"/>
-          <w:shd w:val="clear" w:color="auto" w:fill="FFFFFF"/>
-          <w:lang w:eastAsia="en-GB"/>
-        </w:rPr>
-        <w:t>Create an ERD and relationship model.(</w:t>
-      </w:r>
-      <w:proofErr w:type="spellStart"/>
-      <w:r>
-        <w:rPr>
-          <w:rFonts w:ascii="Times New Roman" w:eastAsia="Times New Roman" w:hAnsi="Times New Roman" w:cs="Times New Roman"/>
-          <w:color w:val="1E1E1E"/>
-          <w:sz w:val="28"/>
-          <w:szCs w:val="28"/>
-          <w:shd w:val="clear" w:color="auto" w:fill="FFFFFF"/>
-          <w:lang w:eastAsia="en-GB"/>
-        </w:rPr>
-        <w:t>Duy</w:t>
-      </w:r>
-      <w:proofErr w:type="spellEnd"/>
-      <w:r>
-        <w:rPr>
-          <w:rFonts w:ascii="Times New Roman" w:eastAsia="Times New Roman" w:hAnsi="Times New Roman" w:cs="Times New Roman"/>
-          <w:color w:val="1E1E1E"/>
-          <w:sz w:val="28"/>
-          <w:szCs w:val="28"/>
-          <w:shd w:val="clear" w:color="auto" w:fill="FFFFFF"/>
-          <w:lang w:eastAsia="en-GB"/>
-        </w:rPr>
-        <w:t>)</w:t>
+        <w:rPr>
+          <w:rFonts w:ascii="Times New Roman" w:hAnsi="Times New Roman" w:cs="Times New Roman"/>
+          <w:sz w:val="28"/>
+          <w:szCs w:val="28"/>
+          <w:lang w:eastAsia="en-GB"/>
+        </w:rPr>
+      </w:pPr>
+      <w:r>
+        <w:rPr>
+          <w:rFonts w:ascii="Times New Roman" w:hAnsi="Times New Roman" w:cs="Times New Roman"/>
+          <w:sz w:val="28"/>
+          <w:szCs w:val="28"/>
+          <w:lang w:eastAsia="en-GB"/>
+        </w:rPr>
+        <w:t>Demo</w:t>
       </w:r>
       <w:r>
         <w:rPr>
@@ -3852,7 +3544,7 @@
 </file>
 
 <file path=word/numbering.xml><?xml version="1.0" encoding="utf-8"?>
-<w:numbering xmlns:wpc="http://schemas.microsoft.com/office/word/2010/wordprocessingCanvas" xmlns:cx="http://schemas.microsoft.com/office/drawing/2014/chartex" xmlns:mc="http://schemas.openxmlformats.org/markup-compatibility/2006" xmlns:o="urn:schemas-microsoft-com:office:office" xmlns:r="http://schemas.openxmlformats.org/officeDocument/2006/relationships" xmlns:m="http://schemas.openxmlformats.org/officeDocument/2006/math" xmlns:v="urn:schemas-microsoft-com:vml" xmlns:wp14="http://schemas.microsoft.com/office/word/2010/wordprocessingDrawing" xmlns:wp="http://schemas.openxmlformats.org/drawingml/2006/wordprocessingDrawing" xmlns:w10="urn:schemas-microsoft-com:office:word" xmlns:w="http://schemas.openxmlformats.org/wordprocessingml/2006/main" xmlns:w14="http://schemas.microsoft.com/office/word/2010/wordml" xmlns:w15="http://schemas.microsoft.com/office/word/2012/wordml" xmlns:w16se="http://schemas.microsoft.com/office/word/2015/wordml/symex" xmlns:wpg="http://schemas.microsoft.com/office/word/2010/wordprocessingGroup" xmlns:wpi="http://schemas.microsoft.com/office/word/2010/wordprocessingInk" xmlns:wne="http://schemas.microsoft.com/office/word/2006/wordml" xmlns:wps="http://schemas.microsoft.com/office/word/2010/wordprocessingShape" mc:Ignorable="w14 w15 w16se wp14">
+<w:numbering xmlns:wpc="http://schemas.microsoft.com/office/word/2010/wordprocessingCanvas" xmlns:cx="http://schemas.microsoft.com/office/drawing/2014/chartex" xmlns:cx1="http://schemas.microsoft.com/office/drawing/2015/9/8/chartex" xmlns:cx2="http://schemas.microsoft.com/office/drawing/2015/10/21/chartex" xmlns:cx3="http://schemas.microsoft.com/office/drawing/2016/5/9/chartex" xmlns:cx4="http://schemas.microsoft.com/office/drawing/2016/5/10/chartex" xmlns:cx5="http://schemas.microsoft.com/office/drawing/2016/5/11/chartex" xmlns:cx6="http://schemas.microsoft.com/office/drawing/2016/5/12/chartex" xmlns:cx7="http://schemas.microsoft.com/office/drawing/2016/5/13/chartex" xmlns:cx8="http://schemas.microsoft.com/office/drawing/2016/5/14/chartex" xmlns:mc="http://schemas.openxmlformats.org/markup-compatibility/2006" xmlns:aink="http://schemas.microsoft.com/office/drawing/2016/ink" xmlns:am3d="http://schemas.microsoft.com/office/drawing/2017/model3d" xmlns:o="urn:schemas-microsoft-com:office:office" xmlns:r="http://schemas.openxmlformats.org/officeDocument/2006/relationships" xmlns:m="http://schemas.openxmlformats.org/officeDocument/2006/math" xmlns:v="urn:schemas-microsoft-com:vml" xmlns:wp14="http://schemas.microsoft.com/office/word/2010/wordprocessingDrawing" xmlns:wp="http://schemas.openxmlformats.org/drawingml/2006/wordprocessingDrawing" xmlns:w10="urn:schemas-microsoft-com:office:word" xmlns:w="http://schemas.openxmlformats.org/wordprocessingml/2006/main" xmlns:w14="http://schemas.microsoft.com/office/word/2010/wordml" xmlns:w15="http://schemas.microsoft.com/office/word/2012/wordml" xmlns:w16cex="http://schemas.microsoft.com/office/word/2018/wordml/cex" xmlns:w16cid="http://schemas.microsoft.com/office/word/2016/wordml/cid" xmlns:w16="http://schemas.microsoft.com/office/word/2018/wordml" xmlns:w16se="http://schemas.microsoft.com/office/word/2015/wordml/symex" xmlns:wpg="http://schemas.microsoft.com/office/word/2010/wordprocessingGroup" xmlns:wpi="http://schemas.microsoft.com/office/word/2010/wordprocessingInk" xmlns:wne="http://schemas.microsoft.com/office/word/2006/wordml" xmlns:wps="http://schemas.microsoft.com/office/word/2010/wordprocessingShape" mc:Ignorable="w14 w15 w16se w16cid w16 w16cex wp14">
   <w:abstractNum w:abstractNumId="0" w15:restartNumberingAfterBreak="0">
     <w:nsid w:val="0A080CD3"/>
     <w:multiLevelType w:val="hybridMultilevel"/>
@@ -6132,7 +5824,7 @@
 </file>
 
 <file path=word/styles.xml><?xml version="1.0" encoding="utf-8"?>
-<w:styles xmlns:mc="http://schemas.openxmlformats.org/markup-compatibility/2006" xmlns:r="http://schemas.openxmlformats.org/officeDocument/2006/relationships" xmlns:w="http://schemas.openxmlformats.org/wordprocessingml/2006/main" xmlns:w14="http://schemas.microsoft.com/office/word/2010/wordml" xmlns:w15="http://schemas.microsoft.com/office/word/2012/wordml" xmlns:w16se="http://schemas.microsoft.com/office/word/2015/wordml/symex" mc:Ignorable="w14 w15 w16se">
+<w:styles xmlns:mc="http://schemas.openxmlformats.org/markup-compatibility/2006" xmlns:r="http://schemas.openxmlformats.org/officeDocument/2006/relationships" xmlns:w="http://schemas.openxmlformats.org/wordprocessingml/2006/main" xmlns:w14="http://schemas.microsoft.com/office/word/2010/wordml" xmlns:w15="http://schemas.microsoft.com/office/word/2012/wordml" xmlns:w16cex="http://schemas.microsoft.com/office/word/2018/wordml/cex" xmlns:w16cid="http://schemas.microsoft.com/office/word/2016/wordml/cid" xmlns:w16="http://schemas.microsoft.com/office/word/2018/wordml" xmlns:w16se="http://schemas.microsoft.com/office/word/2015/wordml/symex" mc:Ignorable="w14 w15 w16se w16cid w16 w16cex">
   <w:docDefaults>
     <w:rPrDefault>
       <w:rPr>
@@ -6148,7 +5840,7 @@
       </w:pPr>
     </w:pPrDefault>
   </w:docDefaults>
-  <w:latentStyles w:defLockedState="0" w:defUIPriority="99" w:defSemiHidden="0" w:defUnhideWhenUsed="0" w:defQFormat="0" w:count="371">
+  <w:latentStyles w:defLockedState="0" w:defUIPriority="99" w:defSemiHidden="0" w:defUnhideWhenUsed="0" w:defQFormat="0" w:count="376">
     <w:lsdException w:name="Normal" w:uiPriority="0" w:qFormat="1"/>
     <w:lsdException w:name="heading 1" w:uiPriority="9" w:qFormat="1"/>
     <w:lsdException w:name="heading 2" w:semiHidden="1" w:uiPriority="9" w:unhideWhenUsed="1" w:qFormat="1"/>
@@ -6254,7 +5946,6 @@
     <w:lsdException w:name="HTML Sample" w:semiHidden="1" w:unhideWhenUsed="1"/>
     <w:lsdException w:name="HTML Typewriter" w:semiHidden="1" w:unhideWhenUsed="1"/>
     <w:lsdException w:name="HTML Variable" w:semiHidden="1" w:unhideWhenUsed="1"/>
-    <w:lsdException w:name="Normal Table" w:semiHidden="1" w:unhideWhenUsed="1"/>
     <w:lsdException w:name="annotation subject" w:semiHidden="1" w:unhideWhenUsed="1"/>
     <w:lsdException w:name="No List" w:semiHidden="1" w:unhideWhenUsed="1"/>
     <w:lsdException w:name="Outline List 1" w:semiHidden="1" w:unhideWhenUsed="1"/>
@@ -6297,11 +5988,8 @@
     <w:lsdException w:name="Table Contemporary" w:semiHidden="1" w:unhideWhenUsed="1"/>
     <w:lsdException w:name="Table Elegant" w:semiHidden="1" w:unhideWhenUsed="1"/>
     <w:lsdException w:name="Table Professional" w:semiHidden="1" w:unhideWhenUsed="1"/>
-    <w:lsdException w:name="Table Subtle 1" w:semiHidden="1" w:unhideWhenUsed="1"/>
     <w:lsdException w:name="Table Subtle 2" w:semiHidden="1" w:unhideWhenUsed="1"/>
     <w:lsdException w:name="Table Web 1" w:semiHidden="1" w:unhideWhenUsed="1"/>
-    <w:lsdException w:name="Table Web 2" w:semiHidden="1" w:unhideWhenUsed="1"/>
-    <w:lsdException w:name="Table Web 3" w:semiHidden="1" w:unhideWhenUsed="1"/>
     <w:lsdException w:name="Balloon Text" w:semiHidden="1" w:unhideWhenUsed="1"/>
     <w:lsdException w:name="Table Grid" w:uiPriority="39"/>
     <w:lsdException w:name="Table Theme" w:semiHidden="1" w:unhideWhenUsed="1"/>
@@ -6520,6 +6208,11 @@
     <w:lsdException w:name="List Table 5 Dark Accent 6" w:uiPriority="50"/>
     <w:lsdException w:name="List Table 6 Colorful Accent 6" w:uiPriority="51"/>
     <w:lsdException w:name="List Table 7 Colorful Accent 6" w:uiPriority="52"/>
+    <w:lsdException w:name="Mention" w:semiHidden="1" w:unhideWhenUsed="1"/>
+    <w:lsdException w:name="Smart Hyperlink" w:semiHidden="1" w:unhideWhenUsed="1"/>
+    <w:lsdException w:name="Hashtag" w:semiHidden="1" w:unhideWhenUsed="1"/>
+    <w:lsdException w:name="Unresolved Mention" w:semiHidden="1" w:unhideWhenUsed="1"/>
+    <w:lsdException w:name="Smart Link" w:semiHidden="1" w:unhideWhenUsed="1"/>
   </w:latentStyles>
   <w:style w:type="paragraph" w:default="1" w:styleId="Normal">
     <w:name w:val="Normal"/>

</xml_diff>

<commit_message>
schedule what to do in a period week
</commit_message>
<xml_diff>
--- a/Proposal.docx
+++ b/Proposal.docx
@@ -2509,19 +2509,37 @@
           <w:lang w:eastAsia="en-GB"/>
         </w:rPr>
       </w:pPr>
-      <w:bookmarkStart w:id="5" w:name="OLE_LINK3"/>
-      <w:bookmarkStart w:id="6" w:name="OLE_LINK4"/>
-      <w:bookmarkStart w:id="7" w:name="_Toc52601020"/>
-      <w:r>
-        <w:rPr>
-          <w:rFonts w:ascii="Times New Roman" w:hAnsi="Times New Roman" w:cs="Times New Roman"/>
-          <w:sz w:val="28"/>
-          <w:szCs w:val="28"/>
-          <w:lang w:eastAsia="en-GB"/>
-        </w:rPr>
-        <w:t>Rick and Alternative:</w:t>
-      </w:r>
-      <w:bookmarkEnd w:id="7"/>
+      <w:bookmarkStart w:id="5" w:name="_Toc52601020"/>
+      <w:bookmarkStart w:id="6" w:name="OLE_LINK3"/>
+      <w:bookmarkStart w:id="7" w:name="OLE_LINK4"/>
+      <w:r>
+        <w:rPr>
+          <w:rFonts w:ascii="Times New Roman" w:hAnsi="Times New Roman" w:cs="Times New Roman"/>
+          <w:sz w:val="28"/>
+          <w:szCs w:val="28"/>
+          <w:lang w:eastAsia="en-GB"/>
+        </w:rPr>
+        <w:t>Ri</w:t>
+      </w:r>
+      <w:r>
+        <w:rPr>
+          <w:rFonts w:ascii="Times New Roman" w:hAnsi="Times New Roman" w:cs="Times New Roman"/>
+          <w:sz w:val="28"/>
+          <w:szCs w:val="28"/>
+          <w:lang w:eastAsia="en-GB"/>
+        </w:rPr>
+        <w:t>s</w:t>
+      </w:r>
+      <w:r>
+        <w:rPr>
+          <w:rFonts w:ascii="Times New Roman" w:hAnsi="Times New Roman" w:cs="Times New Roman"/>
+          <w:sz w:val="28"/>
+          <w:szCs w:val="28"/>
+          <w:lang w:eastAsia="en-GB"/>
+        </w:rPr>
+        <w:t>k and Alternative:</w:t>
+      </w:r>
+      <w:bookmarkEnd w:id="5"/>
     </w:p>
     <w:p>
       <w:pPr>
@@ -2540,8 +2558,8 @@
       </w:pPr>
       <w:bookmarkStart w:id="8" w:name="OLE_LINK8"/>
       <w:bookmarkStart w:id="9" w:name="OLE_LINK9"/>
-      <w:bookmarkEnd w:id="5"/>
       <w:bookmarkEnd w:id="6"/>
+      <w:bookmarkEnd w:id="7"/>
       <w:r>
         <w:rPr>
           <w:rFonts w:ascii="Times New Roman" w:hAnsi="Times New Roman" w:cs="Times New Roman"/>
@@ -3103,6 +3121,30 @@
     </w:p>
     <w:p>
       <w:pPr>
+        <w:pStyle w:val="ListParagraph"/>
+        <w:numPr>
+          <w:ilvl w:val="1"/>
+          <w:numId w:val="18"/>
+        </w:numPr>
+        <w:rPr>
+          <w:rFonts w:ascii="Times New Roman" w:hAnsi="Times New Roman" w:cs="Times New Roman"/>
+          <w:sz w:val="28"/>
+          <w:szCs w:val="28"/>
+          <w:lang w:eastAsia="en-GB"/>
+        </w:rPr>
+      </w:pPr>
+      <w:r>
+        <w:rPr>
+          <w:rFonts w:ascii="Times New Roman" w:hAnsi="Times New Roman" w:cs="Times New Roman"/>
+          <w:sz w:val="28"/>
+          <w:szCs w:val="28"/>
+          <w:lang w:eastAsia="en-GB"/>
+        </w:rPr>
+        <w:t>Database: ERD, relationship model</w:t>
+      </w:r>
+    </w:p>
+    <w:p>
+      <w:pPr>
         <w:pStyle w:val="Heading2"/>
         <w:numPr>
           <w:ilvl w:val="0"/>
@@ -3167,16 +3209,7 @@
           <w:szCs w:val="28"/>
           <w:lang w:eastAsia="en-GB"/>
         </w:rPr>
-        <w:t>Database:</w:t>
-      </w:r>
-      <w:r>
-        <w:rPr>
-          <w:rFonts w:ascii="Times New Roman" w:hAnsi="Times New Roman" w:cs="Times New Roman"/>
-          <w:sz w:val="28"/>
-          <w:szCs w:val="28"/>
-          <w:lang w:eastAsia="en-GB"/>
-        </w:rPr>
-        <w:t xml:space="preserve"> create ERD, relationship model, save data in SQL</w:t>
+        <w:t xml:space="preserve">Insert data into database, connect database, query database. </w:t>
       </w:r>
     </w:p>
     <w:p>
@@ -3200,7 +3233,7 @@
           <w:szCs w:val="28"/>
           <w:lang w:eastAsia="en-GB"/>
         </w:rPr>
-        <w:t>User Interface:</w:t>
+        <w:t>Developing login, logout function.</w:t>
       </w:r>
     </w:p>
     <w:p>
@@ -3224,7 +3257,25 @@
           <w:szCs w:val="28"/>
           <w:lang w:eastAsia="en-GB"/>
         </w:rPr>
-        <w:t>User experience:</w:t>
+        <w:t>User Interface:</w:t>
+      </w:r>
+      <w:r>
+        <w:rPr>
+          <w:rFonts w:ascii="Times New Roman" w:hAnsi="Times New Roman" w:cs="Times New Roman"/>
+          <w:sz w:val="28"/>
+          <w:szCs w:val="28"/>
+          <w:lang w:eastAsia="en-GB"/>
+        </w:rPr>
+        <w:t xml:space="preserve"> using JavaScript, </w:t>
+      </w:r>
+      <w:r>
+        <w:rPr>
+          <w:rFonts w:ascii="Times New Roman" w:hAnsi="Times New Roman" w:cs="Times New Roman"/>
+          <w:sz w:val="28"/>
+          <w:szCs w:val="28"/>
+          <w:lang w:eastAsia="en-GB"/>
+        </w:rPr>
+        <w:t>Bootstrap, HTML, CSS.</w:t>
       </w:r>
     </w:p>
     <w:p>
@@ -5946,6 +5997,7 @@
     <w:lsdException w:name="HTML Sample" w:semiHidden="1" w:unhideWhenUsed="1"/>
     <w:lsdException w:name="HTML Typewriter" w:semiHidden="1" w:unhideWhenUsed="1"/>
     <w:lsdException w:name="HTML Variable" w:semiHidden="1" w:unhideWhenUsed="1"/>
+    <w:lsdException w:name="Normal Table" w:semiHidden="1" w:unhideWhenUsed="1"/>
     <w:lsdException w:name="annotation subject" w:semiHidden="1" w:unhideWhenUsed="1"/>
     <w:lsdException w:name="No List" w:semiHidden="1" w:unhideWhenUsed="1"/>
     <w:lsdException w:name="Outline List 1" w:semiHidden="1" w:unhideWhenUsed="1"/>
@@ -5988,8 +6040,11 @@
     <w:lsdException w:name="Table Contemporary" w:semiHidden="1" w:unhideWhenUsed="1"/>
     <w:lsdException w:name="Table Elegant" w:semiHidden="1" w:unhideWhenUsed="1"/>
     <w:lsdException w:name="Table Professional" w:semiHidden="1" w:unhideWhenUsed="1"/>
+    <w:lsdException w:name="Table Subtle 1" w:semiHidden="1" w:unhideWhenUsed="1"/>
     <w:lsdException w:name="Table Subtle 2" w:semiHidden="1" w:unhideWhenUsed="1"/>
     <w:lsdException w:name="Table Web 1" w:semiHidden="1" w:unhideWhenUsed="1"/>
+    <w:lsdException w:name="Table Web 2" w:semiHidden="1" w:unhideWhenUsed="1"/>
+    <w:lsdException w:name="Table Web 3" w:semiHidden="1" w:unhideWhenUsed="1"/>
     <w:lsdException w:name="Balloon Text" w:semiHidden="1" w:unhideWhenUsed="1"/>
     <w:lsdException w:name="Table Grid" w:uiPriority="39"/>
     <w:lsdException w:name="Table Theme" w:semiHidden="1" w:unhideWhenUsed="1"/>
@@ -6270,7 +6325,6 @@
   <w:style w:type="character" w:default="1" w:styleId="DefaultParagraphFont">
     <w:name w:val="Default Paragraph Font"/>
     <w:uiPriority w:val="1"/>
-    <w:semiHidden/>
     <w:unhideWhenUsed/>
   </w:style>
   <w:style w:type="table" w:default="1" w:styleId="TableNormal">

</xml_diff>